<commit_message>
Refactored 1.1, 1.2 & 1.3
</commit_message>
<xml_diff>
--- a/ΤΟΚΜΑΚΙΔΟΥ ΠΑΡΑΣΚΕΥΗ - ΠΤΥΧΙΑΚΗ ΕΡΓΑΣΙΑ v4.docx
+++ b/ΤΟΚΜΑΚΙΔΟΥ ΠΑΡΑΣΚΕΥΗ - ΠΤΥΧΙΑΚΗ ΕΡΓΑΣΙΑ v4.docx
@@ -6088,8 +6088,8 @@
           <w:highlight w:val="cyan"/>
         </w:rPr>
       </w:pPr>
-      <w:bookmarkStart w:id="7" w:name="_Toc476832639"/>
-      <w:bookmarkStart w:id="8" w:name="_Toc10283"/>
+      <w:bookmarkStart w:id="7" w:name="_Toc10283"/>
+      <w:bookmarkStart w:id="8" w:name="_Toc476832639"/>
       <w:r>
         <w:rPr>
           <w:rFonts w:ascii="Times New Roman" w:hAnsi="Times New Roman" w:cs="Times New Roman"/>
@@ -6475,7 +6475,7 @@
           <w:rtl w:val="0"/>
           <w:lang w:val="el-GR"/>
         </w:rPr>
-        <w:t>Οι δενδρίτες λειτουργούν ως πύλες εισόδου του νευρώνα, λαμβάνοντας την είσοδο τους μέσω των συνάψεων άλλων νευρώνων  ενώ ο άξονας ως πύλη εξόδου του. Το σώμα επεξεργάζεται στη συνέχεια αυτά τα εισερχόμενα σήματα με την πάροδο του χρόνου και στη συνέχεια μετατρέπει αυτή την επεξεργασμένη τιμή σε έξοδο που αποστέλλεται σε άλλους νευρώνες μέσω του άξονα των συνάψεων. Στόχος των συνάψεων είναι η μετάδοση της ηλεκτρικής δραστηριότητας από τον άξονα (αποστολέα) στους δενδρίτες (παραλήπτες), δημιουργώντας έτσι ένα νευρωνικό δίκτυο. Κατά τη μετάδοση αυτής της ηλεκτρικής δραστηριότητας, το ποσοστό που μεταδίδεται τελικά ονομάζεται συναπτικό βάρος και βάσει αυτού, οι συνάψεις μπορούν να κατηγοριοποιηθούν σε ενισχυτικές και ανασταλτικές ανάλογα με το αν μπορούν να ερεθίσουν τον νευρώνα ή όχι.</w:t>
+        <w:t>Οι δενδρίτες λειτουργούν ως πύλες εισόδου του νευρώνα. Το σώμα επεξεργάζεται στη συνέχεια αυτά τα εισερχόμενα σήματα με την πάροδο του χρόνου και στη συνέχεια μετατρέπει αυτή την επεξεργασμένη τιμή σε έξοδο που αποστέλλεται σε άλλους νευρώνες μέσω του άξονα των συνάψεων. Στόχος των συνάψεων είναι η μετάδοση της ηλεκτρικής δραστηριότητας από τον άξονα (αποστολέα) στους δενδρίτες (παραλήπτες), δημιουργώντας έτσι ένα νευρωνικό δίκτυο. Κατά τη μετάδοση αυτής της ηλεκτρικής δραστηριότητας, το ποσοστό που μεταδίδεται τελικά ονομάζεται συναπτικό βάρος.</w:t>
       </w:r>
       <w:r>
         <w:rPr>
@@ -6514,7 +6514,45 @@
           <w:szCs w:val="24"/>
           <w:rtl w:val="0"/>
         </w:rPr>
-        <w:t>Όσο πιο ισχυρή είναι η συναπτική ζεύξη τόσο πιο έντονα συμμετέχει το συγκεκριμένο φορτίο εισόδου στο συνολικό άθροισμα. Αν το άθροισμα του φορτίου ξεπερνάει κάποιο κατώφλι τότε ο άξονας αρχίζει να παράγει ηλεκτρικούς παλμούς με μεγάλη συχνότητα, οπότε λέμε ότι ο νευρώνας πυροβολεί. Αλλιώς ο νευρώνας παράγει πολύ αραιά παλμούς σε τυχαίες στιγμές οπότε λέμε ότι ο νευρώνας είναι αδρανής.</w:t>
+        <w:t>Όσο πιο ισχυρή είναι η συναπτική ζεύξη τόσο πιο έντονα συμμετέχει το συγκεκριμένο φορτίο εισόδου στο συνολικό άθροισμα. Αν το άθροισμα του φορτίου ξεπερνάει κάποιο κατώφλι τότε ο άξονας αρχίζει να παράγει ηλεκτρικούς παλμούς με μεγάλη συχνότητα, οπότε λέμε ότι ο νευρώνας πυροβολεί</w:t>
+      </w:r>
+      <w:r>
+        <w:rPr>
+          <w:rFonts w:hint="default" w:ascii="Times New Roman" w:hAnsi="Times New Roman" w:eastAsia="Times New Roman" w:cs="Times New Roman"/>
+          <w:sz w:val="24"/>
+          <w:szCs w:val="24"/>
+          <w:rtl w:val="0"/>
+          <w:lang w:val="el-GR"/>
+        </w:rPr>
+        <w:t xml:space="preserve"> και θεωρούμε την σύναψη ενισχυτική</w:t>
+      </w:r>
+      <w:r>
+        <w:rPr>
+          <w:rFonts w:ascii="Times New Roman" w:hAnsi="Times New Roman" w:eastAsia="Times New Roman" w:cs="Times New Roman"/>
+          <w:sz w:val="24"/>
+          <w:szCs w:val="24"/>
+          <w:rtl w:val="0"/>
+        </w:rPr>
+        <w:t>. Αλλιώς ο νευρώνας παράγει πολύ αραιά παλμούς σε τυχαίες στιγμές οπότε λέμε ότι ο νευρώνας είναι αδρανής</w:t>
+      </w:r>
+      <w:r>
+        <w:rPr>
+          <w:rFonts w:hint="default" w:ascii="Times New Roman" w:hAnsi="Times New Roman" w:eastAsia="Times New Roman" w:cs="Times New Roman"/>
+          <w:sz w:val="24"/>
+          <w:szCs w:val="24"/>
+          <w:rtl w:val="0"/>
+          <w:lang w:val="el-GR"/>
+        </w:rPr>
+        <w:t xml:space="preserve"> και έτσι η σύναψη είναι ανασταλτική</w:t>
+      </w:r>
+      <w:r>
+        <w:rPr>
+          <w:rFonts w:ascii="Times New Roman" w:hAnsi="Times New Roman" w:eastAsia="Times New Roman" w:cs="Times New Roman"/>
+          <w:sz w:val="24"/>
+          <w:szCs w:val="24"/>
+          <w:rtl w:val="0"/>
+        </w:rPr>
+        <w:t>.</w:t>
       </w:r>
       <w:r>
         <w:rPr>
@@ -6791,7 +6829,7 @@
           <w:szCs w:val="24"/>
           <w:rtl w:val="0"/>
         </w:rPr>
-        <w:t>Διευκρινίζεται ότι η μοναδικότητα της εξόδου του νευρώνα έχει να κάνει με την τιμή εξόδου και όχι με το πόσες γραμμές-έξοδοι υπάρχουν. Μπορεί δηλαδή ένας νευρώνας να έχει πολλές εξόδους, όλες όμως θα έχουν την ίδια τιμή.</w:t>
+        <w:t>Διευκρινίζεται ότι η μοναδικότητα της εξόδου του νευρώνα έχει να κάνει με την τιμή εξόδου και όχι με το πόσες γραμμές</w:t>
       </w:r>
       <w:r>
         <w:rPr>
@@ -6799,6 +6837,44 @@
           <w:sz w:val="24"/>
           <w:szCs w:val="24"/>
           <w:rtl w:val="0"/>
+          <w:lang w:val="el-GR"/>
+        </w:rPr>
+        <w:t xml:space="preserve"> </w:t>
+      </w:r>
+      <w:r>
+        <w:rPr>
+          <w:rFonts w:ascii="Times New Roman" w:hAnsi="Times New Roman" w:eastAsia="Times New Roman" w:cs="Times New Roman"/>
+          <w:sz w:val="24"/>
+          <w:szCs w:val="24"/>
+          <w:rtl w:val="0"/>
+        </w:rPr>
+        <w:t>-</w:t>
+      </w:r>
+      <w:r>
+        <w:rPr>
+          <w:rFonts w:hint="default" w:ascii="Times New Roman" w:hAnsi="Times New Roman" w:eastAsia="Times New Roman" w:cs="Times New Roman"/>
+          <w:sz w:val="24"/>
+          <w:szCs w:val="24"/>
+          <w:rtl w:val="0"/>
+          <w:lang w:val="el-GR"/>
+        </w:rPr>
+        <w:t xml:space="preserve"> </w:t>
+      </w:r>
+      <w:r>
+        <w:rPr>
+          <w:rFonts w:ascii="Times New Roman" w:hAnsi="Times New Roman" w:eastAsia="Times New Roman" w:cs="Times New Roman"/>
+          <w:sz w:val="24"/>
+          <w:szCs w:val="24"/>
+          <w:rtl w:val="0"/>
+        </w:rPr>
+        <w:t>έξοδοι υπάρχουν. Μπορεί δηλαδή ένας νευρώνας να έχει πολλές εξόδους, όλες όμως θα έχουν την ίδια τιμή.</w:t>
+      </w:r>
+      <w:r>
+        <w:rPr>
+          <w:rFonts w:hint="default" w:ascii="Times New Roman" w:hAnsi="Times New Roman" w:eastAsia="Times New Roman" w:cs="Times New Roman"/>
+          <w:sz w:val="24"/>
+          <w:szCs w:val="24"/>
+          <w:rtl w:val="0"/>
           <w:lang w:val="en-GB"/>
         </w:rPr>
         <w:t xml:space="preserve"> </w:t>
@@ -6811,7 +6887,7 @@
           <w:rtl w:val="0"/>
           <w:lang w:val="el-GR"/>
         </w:rPr>
-        <w:t>Υπάρχουν περιπτώσεις στις οποίες θα θεωρούμε πως υπάρχει και ένα επιπλέον βάρος, το οποίο χαρακτηρίζεται ως πόλωση (</w:t>
+        <w:t>Υπάρχουν αρκετές περιπτώσεις, συνήθως οι περισσότερες κατά τις οποίες θα θεωρούμε πως υπάρχει και ένα επιπλέον βάρος, το οποίο χαρακτηρίζεται ως πόλωση (</w:t>
       </w:r>
       <w:r>
         <w:rPr>
@@ -7030,6 +7106,7 @@
       <w:pPr>
         <w:pStyle w:val="3"/>
         <w:numPr>
+          <w:ilvl w:val="1"/>
           <w:numId w:val="0"/>
         </w:numPr>
         <w:ind w:leftChars="0" w:right="282" w:rightChars="0"/>
@@ -7561,13 +7638,43 @@
       <w:pPr>
         <w:jc w:val="left"/>
         <w:rPr>
+          <w:rFonts w:hint="default" w:ascii="Times New Roman" w:hAnsi="Times New Roman" w:eastAsia="Times New Roman" w:cs="Times New Roman"/>
+          <w:sz w:val="24"/>
+          <w:szCs w:val="24"/>
+          <w:rtl w:val="0"/>
+          <w:lang w:val="en-GB"/>
+        </w:rPr>
+      </w:pPr>
+      <w:r>
+        <w:rPr>
           <w:rFonts w:ascii="Times New Roman" w:hAnsi="Times New Roman" w:eastAsia="Times New Roman" w:cs="Times New Roman"/>
           <w:sz w:val="24"/>
           <w:szCs w:val="24"/>
           <w:rtl w:val="0"/>
           <w:lang w:val="el-GR"/>
         </w:rPr>
-      </w:pPr>
+        <w:t>Περισσότερο</w:t>
+      </w:r>
+      <w:r>
+        <w:rPr>
+          <w:rFonts w:hint="default" w:ascii="Times New Roman" w:hAnsi="Times New Roman" w:eastAsia="Times New Roman" w:cs="Times New Roman"/>
+          <w:sz w:val="24"/>
+          <w:szCs w:val="24"/>
+          <w:rtl w:val="0"/>
+          <w:lang w:val="el-GR"/>
+        </w:rPr>
+        <w:t xml:space="preserve"> χρησιμοποιείται σε θεωρητικές μελέτες.</w:t>
+      </w:r>
+      <w:r>
+        <w:rPr>
+          <w:rFonts w:hint="default" w:ascii="Times New Roman" w:hAnsi="Times New Roman" w:eastAsia="Times New Roman" w:cs="Times New Roman"/>
+          <w:sz w:val="24"/>
+          <w:szCs w:val="24"/>
+          <w:rtl w:val="0"/>
+          <w:lang w:val="en-GB"/>
+        </w:rPr>
+        <w:t xml:space="preserve"> [7]</w:t>
+      </w:r>
     </w:p>
     <w:p>
       <w:pPr>
@@ -7850,18 +7957,6 @@
       <w:pPr>
         <w:jc w:val="both"/>
         <w:rPr>
-          <w:rFonts w:ascii="Times New Roman" w:hAnsi="Times New Roman" w:eastAsia="Times New Roman" w:cs="Times New Roman"/>
-          <w:sz w:val="24"/>
-          <w:szCs w:val="24"/>
-          <w:rtl w:val="0"/>
-          <w:lang w:val="el-GR"/>
-        </w:rPr>
-      </w:pPr>
-    </w:p>
-    <w:p>
-      <w:pPr>
-        <w:jc w:val="both"/>
-        <w:rPr>
           <w:rFonts w:hint="default" w:ascii="Times New Roman" w:hAnsi="Times New Roman" w:eastAsia="Times New Roman" w:cs="Times New Roman"/>
           <w:sz w:val="24"/>
           <w:szCs w:val="24"/>
@@ -8057,55 +8152,77 @@
         <w:wordWrap w:val="0"/>
         <w:jc w:val="right"/>
         <w:rPr>
+          <w:rFonts w:hint="default" w:ascii="Times New Roman" w:hAnsi="Times New Roman" w:eastAsia="Times New Roman"/>
+          <w:sz w:val="24"/>
+          <w:szCs w:val="24"/>
+          <w:lang w:val="el-GR"/>
+        </w:rPr>
+      </w:pPr>
+      <w:r>
+        <w:rPr>
+          <w:rFonts w:hint="default" w:ascii="Times New Roman" w:hAnsi="Times New Roman" w:eastAsia="Times New Roman"/>
+          <w:sz w:val="24"/>
+          <w:szCs w:val="24"/>
+        </w:rPr>
+        <w:t xml:space="preserve">(Εικόνα </w:t>
+      </w:r>
+      <w:r>
+        <w:rPr>
+          <w:rFonts w:hint="default" w:ascii="Times New Roman" w:hAnsi="Times New Roman" w:eastAsia="Times New Roman"/>
+          <w:sz w:val="24"/>
+          <w:szCs w:val="24"/>
+          <w:lang w:val="el-GR"/>
+        </w:rPr>
+        <w:t>6</w:t>
+      </w:r>
+      <w:r>
+        <w:rPr>
+          <w:rFonts w:hint="default" w:ascii="Times New Roman" w:hAnsi="Times New Roman" w:eastAsia="Times New Roman"/>
+          <w:sz w:val="24"/>
+          <w:szCs w:val="24"/>
+        </w:rPr>
+        <w:t xml:space="preserve">) Γραφική παράσταση της </w:t>
+      </w:r>
+      <w:r>
+        <w:rPr>
+          <w:rFonts w:hint="default" w:ascii="Times New Roman" w:hAnsi="Times New Roman" w:eastAsia="Times New Roman"/>
+          <w:sz w:val="24"/>
+          <w:szCs w:val="24"/>
+          <w:lang w:val="el-GR"/>
+        </w:rPr>
+        <w:t>σιγμοειδής συνάρτησης [5]</w:t>
+      </w:r>
+    </w:p>
+    <w:p>
+      <w:pPr>
+        <w:wordWrap/>
+        <w:jc w:val="left"/>
+        <w:rPr>
+          <w:rFonts w:hint="default" w:ascii="Times New Roman" w:hAnsi="Times New Roman" w:eastAsia="Times New Roman"/>
+          <w:sz w:val="24"/>
+          <w:szCs w:val="24"/>
+          <w:lang w:val="el-GR"/>
+        </w:rPr>
+      </w:pPr>
+      <w:r>
+        <w:rPr>
+          <w:rFonts w:hint="default" w:ascii="Times New Roman" w:hAnsi="Times New Roman" w:eastAsia="Times New Roman"/>
+          <w:sz w:val="24"/>
+          <w:szCs w:val="24"/>
+          <w:lang w:val="el-GR"/>
+        </w:rPr>
+        <w:t>Χρησιμοποιείται περισσότερο σε πρακτικές εφαρμογές. [7]</w:t>
+      </w:r>
+    </w:p>
+    <w:p>
+      <w:pPr>
+        <w:wordWrap/>
+        <w:jc w:val="left"/>
+        <w:rPr>
           <w:rFonts w:hint="default" w:ascii="Times New Roman" w:hAnsi="Times New Roman" w:eastAsia="Times New Roman" w:cs="Times New Roman"/>
           <w:sz w:val="24"/>
           <w:szCs w:val="24"/>
           <w:lang w:val="el-GR"/>
-        </w:rPr>
-      </w:pPr>
-      <w:r>
-        <w:rPr>
-          <w:rFonts w:hint="default" w:ascii="Times New Roman" w:hAnsi="Times New Roman" w:eastAsia="Times New Roman"/>
-          <w:sz w:val="24"/>
-          <w:szCs w:val="24"/>
-        </w:rPr>
-        <w:t xml:space="preserve">(Εικόνα </w:t>
-      </w:r>
-      <w:r>
-        <w:rPr>
-          <w:rFonts w:hint="default" w:ascii="Times New Roman" w:hAnsi="Times New Roman" w:eastAsia="Times New Roman"/>
-          <w:sz w:val="24"/>
-          <w:szCs w:val="24"/>
-          <w:lang w:val="el-GR"/>
-        </w:rPr>
-        <w:t>6</w:t>
-      </w:r>
-      <w:r>
-        <w:rPr>
-          <w:rFonts w:hint="default" w:ascii="Times New Roman" w:hAnsi="Times New Roman" w:eastAsia="Times New Roman"/>
-          <w:sz w:val="24"/>
-          <w:szCs w:val="24"/>
-        </w:rPr>
-        <w:t xml:space="preserve">) Γραφική παράσταση της </w:t>
-      </w:r>
-      <w:r>
-        <w:rPr>
-          <w:rFonts w:hint="default" w:ascii="Times New Roman" w:hAnsi="Times New Roman" w:eastAsia="Times New Roman"/>
-          <w:sz w:val="24"/>
-          <w:szCs w:val="24"/>
-          <w:lang w:val="el-GR"/>
-        </w:rPr>
-        <w:t>σιγμοειδής συνάρτησης [5]</w:t>
-      </w:r>
-    </w:p>
-    <w:p>
-      <w:pPr>
-        <w:jc w:val="left"/>
-        <w:rPr>
-          <w:rFonts w:hint="default" w:ascii="Times New Roman" w:hAnsi="Times New Roman" w:eastAsia="Times New Roman" w:cs="Times New Roman"/>
-          <w:sz w:val="24"/>
-          <w:szCs w:val="24"/>
-          <w:lang w:val="en-GB"/>
         </w:rPr>
       </w:pPr>
       <w:r>
@@ -8358,17 +8475,6 @@
     </w:p>
     <w:p>
       <w:pPr>
-        <w:jc w:val="both"/>
-        <w:rPr>
-          <w:rFonts w:hint="default" w:ascii="Times New Roman" w:hAnsi="Times New Roman" w:eastAsia="Times New Roman" w:cs="Times New Roman"/>
-          <w:sz w:val="24"/>
-          <w:szCs w:val="24"/>
-          <w:lang w:val="el-GR"/>
-        </w:rPr>
-      </w:pPr>
-    </w:p>
-    <w:p>
-      <w:pPr>
         <w:pStyle w:val="3"/>
         <w:numPr>
           <w:ilvl w:val="0"/>
@@ -8403,1161 +8509,1152 @@
         </w:rPr>
         <w:t xml:space="preserve">.4 </w:t>
       </w:r>
-      <w:r>
-        <w:rPr>
-          <w:rFonts w:ascii="Times New Roman" w:hAnsi="Times New Roman" w:cs="Times New Roman"/>
-          <w:color w:val="auto"/>
-          <w:sz w:val="28"/>
-          <w:szCs w:val="28"/>
-          <w:lang w:val="el-GR"/>
-        </w:rPr>
-        <w:t>Μάθηση</w:t>
-      </w:r>
-      <w:r>
-        <w:rPr>
-          <w:rFonts w:hint="default" w:ascii="Times New Roman" w:hAnsi="Times New Roman" w:cs="Times New Roman"/>
-          <w:color w:val="auto"/>
-          <w:sz w:val="28"/>
-          <w:szCs w:val="28"/>
-          <w:lang w:val="el-GR"/>
-        </w:rPr>
-        <w:t xml:space="preserve"> με επίβλεψη</w:t>
-      </w:r>
-      <w:bookmarkEnd w:id="12"/>
-    </w:p>
-    <w:p>
-      <w:pPr>
-        <w:ind w:right="282"/>
-        <w:jc w:val="both"/>
-        <w:rPr>
-          <w:rFonts w:ascii="Times New Roman" w:hAnsi="Times New Roman" w:cs="Times New Roman"/>
-          <w:sz w:val="24"/>
-          <w:szCs w:val="24"/>
-        </w:rPr>
-      </w:pPr>
-    </w:p>
-    <w:p>
-      <w:pPr>
-        <w:ind w:right="282"/>
-        <w:jc w:val="both"/>
-        <w:rPr>
-          <w:rFonts w:hint="default" w:ascii="Times New Roman" w:hAnsi="Times New Roman"/>
-          <w:sz w:val="24"/>
-          <w:szCs w:val="24"/>
-          <w:lang w:val="el-GR"/>
-        </w:rPr>
-      </w:pPr>
-      <w:r>
-        <w:rPr>
-          <w:rFonts w:hint="default" w:ascii="Times New Roman" w:hAnsi="Times New Roman"/>
-          <w:sz w:val="24"/>
-          <w:szCs w:val="24"/>
-          <w:lang w:val="el-GR"/>
-        </w:rPr>
-        <w:t>Ένας άνθρωπος μπορεί να μάθει με διαφορετικούς τρόπους από το περιβάλλον του. Εφόσον τα ΤΝΔ βασίζονται στη λειτουργία του ανθρώπινου εγκεφάλου, το ίδιο ισχύει και για τα νευρωνικά δίκτυα.</w:t>
-      </w:r>
-      <w:r>
-        <w:rPr>
-          <w:rFonts w:hint="default" w:ascii="Times New Roman" w:hAnsi="Times New Roman"/>
-          <w:sz w:val="24"/>
-          <w:szCs w:val="24"/>
-          <w:lang w:val="en-GB"/>
-        </w:rPr>
-        <w:t xml:space="preserve">  </w:t>
-      </w:r>
-      <w:r>
-        <w:rPr>
-          <w:rFonts w:hint="default" w:ascii="Times New Roman" w:hAnsi="Times New Roman"/>
-          <w:sz w:val="24"/>
-          <w:szCs w:val="24"/>
-          <w:lang w:val="el-GR"/>
-        </w:rPr>
-        <w:t xml:space="preserve">Υπάρχουν διάφοροι τρόποι κατηγοριοποίησης των νευρωνικών δικτύων. Σύμφωνα με τον </w:t>
-      </w:r>
-      <w:r>
-        <w:rPr>
-          <w:rFonts w:hint="default" w:ascii="Times New Roman" w:hAnsi="Times New Roman"/>
-          <w:sz w:val="24"/>
-          <w:szCs w:val="24"/>
-          <w:lang w:val="en-GB"/>
-        </w:rPr>
-        <w:t xml:space="preserve">Haykin, </w:t>
-      </w:r>
-      <w:r>
-        <w:rPr>
-          <w:rFonts w:hint="default" w:ascii="Times New Roman" w:hAnsi="Times New Roman"/>
-          <w:sz w:val="24"/>
-          <w:szCs w:val="24"/>
-          <w:lang w:val="el-GR"/>
-        </w:rPr>
-        <w:t>υπάρχουν δύο βασικές κατηγορίες. Αυτή της μάθησης με εκπαιδευτή και αυτή χωρίς εκπαιδευτή. Η μάθηση με εκπαιδευτή αναφέρεται επίσης ως επιβλεπόμενη μάθηση και απαιτεί τη διαθεσιμότητα ενός στόχου ή μιας επιθυμητής απόκρισης για την υλοποίηση μιας συγκεκριμένης αντιστοίχισης εισόδου - εξόδου, ελαχιστοποιώντας μία συνάρτηση κόστους. Στην μάθηση με εκπαιδευτή, μπορούμε να θεωρήσουμε ότι ο εκπαιδευτής έχει γνώση του περιβάλλοντος, η οποία αντιπροσωπεύεται από ένα σύνολο παραδειγμάτων εισόδου - εξόδου. Ωστόσο το περιβάλλον είναι άγνωστο στο νευρωνικό δίκτυο.</w:t>
-      </w:r>
-    </w:p>
-    <w:p>
-      <w:pPr>
-        <w:ind w:right="282"/>
-        <w:jc w:val="both"/>
-        <w:rPr>
-          <w:rFonts w:hint="default" w:ascii="Times New Roman" w:hAnsi="Times New Roman"/>
-          <w:sz w:val="24"/>
-          <w:szCs w:val="24"/>
-          <w:lang w:val="el-GR"/>
-        </w:rPr>
-      </w:pPr>
-      <w:r>
-        <w:rPr>
-          <w:rFonts w:hint="default" w:ascii="Times New Roman" w:hAnsi="Times New Roman"/>
-          <w:sz w:val="24"/>
-          <w:szCs w:val="24"/>
-          <w:lang w:val="el-GR"/>
-        </w:rPr>
-        <w:t xml:space="preserve"> Στην περίπτωση της μάθησης χωρίς εκπαιδευτή, όπως δηλώνει και το όνομα της, δεν υπάρχει εκπαιδευτής που να επιβλέπει τη διαδικασία της μάθησης. Αυτό σημαίνει πως δεν υπάρχουν χαρακτηρισμένα παραδείγματα της λειτουργίας που πρέπει να μάθει το δίκτυο. Σε αυτή την περίπτωση έχουμε δύο υποκατηγορίες μάθησης, την ενισχυτική και την μη επιβλεπόμενη μάθηση. Περιληπτικά, στην ενισχυτική μάθηση, η εκμάθηση μιας αντιστοίχισης εισόδου - εξόδου εκτελείται μέσω συνεχούς αλληλεπίδρασης με το περιβάλλον, με στόχο την ελαχιστοποίηση ενός βαθμωτού δείκτη απόδοσης.  Στην ενισχυτική μάθηση, η αντιστοίχιση εισόδου - εξόδου εκτελείται μέσω της συνεχούς αλληλεπίδρασης- ενός συστήματος μάθησης με το περιβάλλον του, έτσι ώστε να ελαχιστοποιείται ένας βαθμωτός δείκτης απόδοσης. Στη μη επιβλεπόμενη μάθηση, γνωστή και ως αυτο-οργανούμενη δεν υπάρχει εξωτερικός εκπαιδευτής ή κριτής που να επιβλέπει τη διαδικασία μάθησης αλλά υπάρχει ένα ανεξάρτητο από την εργασία μέτρο της ποιότητας της αναπαράστασης που καλείται να μάθει το δίκτυο και με βάση αυτό βελτιστοποιούνται οι ελεύθερες παράμετροι του δικτύου. Η υλοποίηση της μη επιβλεπόμενης μάθησης βασίζεται στη παροχή ενός “ανεξάρτητου από την εργασία” μέτρου της ποιότητας της αναπαράστασης που απαιτείται να μάθει το δίκτυο με αυτο-οργανούμενο τρόπο.</w:t>
-      </w:r>
-    </w:p>
-    <w:p>
-      <w:pPr>
-        <w:ind w:right="282"/>
-        <w:jc w:val="both"/>
-        <w:rPr>
-          <w:rFonts w:hint="default" w:ascii="Times New Roman" w:hAnsi="Times New Roman"/>
-          <w:sz w:val="24"/>
-          <w:szCs w:val="24"/>
-          <w:lang w:val="el-GR"/>
-        </w:rPr>
-      </w:pPr>
-    </w:p>
-    <w:p>
-      <w:pPr>
-        <w:ind w:right="282"/>
-        <w:jc w:val="both"/>
-        <w:rPr>
-          <w:rFonts w:hint="default" w:ascii="Times New Roman" w:hAnsi="Times New Roman"/>
-          <w:sz w:val="24"/>
-          <w:szCs w:val="24"/>
-          <w:lang w:val="el-GR"/>
-        </w:rPr>
-      </w:pPr>
-    </w:p>
-    <w:p>
-      <w:pPr>
-        <w:ind w:right="282"/>
-        <w:jc w:val="both"/>
-        <w:rPr>
-          <w:rFonts w:hint="default" w:ascii="Times New Roman" w:hAnsi="Times New Roman"/>
-          <w:sz w:val="24"/>
-          <w:szCs w:val="24"/>
-          <w:lang w:val="el-GR"/>
-        </w:rPr>
-      </w:pPr>
-      <w:r>
-        <w:rPr>
-          <w:rFonts w:hint="default" w:ascii="Times New Roman" w:hAnsi="Times New Roman"/>
-          <w:sz w:val="24"/>
-          <w:szCs w:val="24"/>
-          <w:lang w:val="el-GR"/>
-        </w:rPr>
-        <w:t>Η επιβλεπόμενη μάθηση βασίζεται στη διαθεσιμότητα ενός δείγματος εκπαίδευσης χαρακτηρισμένων παραδειγμάτων, με κάθε παράδειγμα να αποτελείται από ένα σήμα εισόδου (ερέθισμα) και την αντίστοιχη επιθυμητή απόκριση (στόχο). Πρακτικά, η συλλογή χαρακτηρισμένων παραδειγμάτων είναι μια χρονοβόρα και ακριβή εργασία, κυρίως όταν αντιμετωπίζουμε μεγάλης κλίμακας προβλήματα μάθησης. Συνήθως τα χαρακτηρισμένα παραδείγματα είναι είδος εν ανεπάρκεια. Από την άλλη, η επιβλεπόμενη μάθηση βασίζεται αποκλειστικά σε μη χαρακτηρισμένα παραδείγματα, τα οποία αποτελούνται απλώς από ένα σύνολο σημάτων εισόδου (ερεθίσματα), τα οποία υπάρχουν συνήθως σε αφθονία. Υπό το πρίσμα αυτών των διαπιστώσεων, υπάρχει σημαντικό ενδιαφέρον για μια άλλη κατηγορία μάθησης, την αποκαλούμενη ημι-επιβλεπόμενη μάθηση, η οποία χρησιμοποιεί ένα δείγμα εκπαίδευσης αποτελούμενο από χαρακτηρισμένα και μη παραδείγματα.  Η πρόκληση στην ημι-επιβλεπόμενη μάθηση, συνίσταται στο σχεδιασμό ενός συστήματος μάθησης το οποίο θα μπορεί να κλιμακώνεται αρκετά καλά ώστε η υλοποίηση του να είναι πρακτικά εφικτή όταν αντιμετωπίζουμε μεγάλης κλίμακας προβλήματα ταξινόμησης προτύπων.</w:t>
-      </w:r>
-    </w:p>
-    <w:p>
-      <w:pPr>
-        <w:ind w:right="282"/>
-        <w:jc w:val="both"/>
-        <w:rPr>
-          <w:rFonts w:hint="default" w:ascii="Times New Roman" w:hAnsi="Times New Roman"/>
-          <w:sz w:val="24"/>
-          <w:szCs w:val="24"/>
-          <w:lang w:val="en-GB"/>
-        </w:rPr>
-      </w:pPr>
-      <w:r>
-        <w:rPr>
-          <w:rFonts w:hint="default" w:ascii="Times New Roman" w:hAnsi="Times New Roman"/>
-          <w:sz w:val="24"/>
-          <w:szCs w:val="24"/>
-          <w:lang w:val="el-GR"/>
-        </w:rPr>
-        <w:t xml:space="preserve">Η ενισχυτική μάθηση βρίσκεται κάπου ανάμεσα στην επιβλεπόμενη και μη μάθηση. Λειτουργεί μέσω συνεχών αλληλεπιδράσεων μεταξύ ενός συστήματος μάθησης (πράκτορας, </w:t>
-      </w:r>
-      <w:r>
-        <w:rPr>
-          <w:rFonts w:hint="default" w:ascii="Times New Roman" w:hAnsi="Times New Roman"/>
-          <w:sz w:val="24"/>
-          <w:szCs w:val="24"/>
-          <w:lang w:val="en-GB"/>
-        </w:rPr>
-        <w:t xml:space="preserve">agent) </w:t>
-      </w:r>
-      <w:r>
-        <w:rPr>
-          <w:rFonts w:hint="default" w:ascii="Times New Roman" w:hAnsi="Times New Roman"/>
-          <w:sz w:val="24"/>
-          <w:szCs w:val="24"/>
-          <w:lang w:val="el-GR"/>
-        </w:rPr>
-        <w:t>και του περιβάλλοντος. Το σύστημα μάθησης εκτελεί μία ενέργεια και μαθαίνει από την απόκριση που του παρέχει το περιβάλλοντος προς αυτή την ενέργεια. Ουσιαστικά, ο ρόλους που έχει ο εκπαιδευτής στην επιβλεπόμενη μάθηση αντικαθίσταται από το ρόλο ενός κριτή, ο οποίος μπορεί να είναι ενσωματωμένος στο μηχανισμό μάθησης.</w:t>
-      </w:r>
-      <w:r>
-        <w:rPr>
-          <w:rFonts w:hint="default" w:ascii="Times New Roman" w:hAnsi="Times New Roman"/>
-          <w:sz w:val="24"/>
-          <w:szCs w:val="24"/>
-          <w:lang w:val="en-GB"/>
-        </w:rPr>
-        <w:t>[3]</w:t>
-      </w:r>
-    </w:p>
-    <w:p>
-      <w:pPr>
-        <w:ind w:right="282"/>
-        <w:jc w:val="both"/>
-        <w:rPr>
-          <w:rFonts w:hint="default" w:ascii="Times New Roman" w:hAnsi="Times New Roman"/>
-          <w:sz w:val="24"/>
-          <w:szCs w:val="24"/>
-          <w:lang w:val="el-GR"/>
-        </w:rPr>
-      </w:pPr>
-      <w:r>
-        <w:rPr>
-          <w:rFonts w:hint="default" w:ascii="Times New Roman" w:hAnsi="Times New Roman"/>
-          <w:sz w:val="24"/>
-          <w:szCs w:val="24"/>
-          <w:lang w:val="el-GR"/>
-        </w:rPr>
-        <w:t>Ο μεγάλος όγκος των δικτύων χρησιμοποιεί εποπτευόμενη εκπαίδευση.</w:t>
-      </w:r>
-      <w:r>
-        <w:rPr>
-          <w:rFonts w:hint="default" w:ascii="Times New Roman" w:hAnsi="Times New Roman"/>
-          <w:sz w:val="24"/>
-          <w:szCs w:val="24"/>
-          <w:lang w:val="en-GB"/>
-        </w:rPr>
-        <w:t xml:space="preserve"> </w:t>
-      </w:r>
-      <w:r>
-        <w:rPr>
-          <w:rFonts w:hint="default" w:ascii="Times New Roman" w:hAnsi="Times New Roman"/>
-          <w:sz w:val="24"/>
-          <w:szCs w:val="24"/>
-          <w:lang w:val="el-GR"/>
-        </w:rPr>
-        <w:t>Στην εποπτευόμενη εκπαίδευση, παρέχονται τόσο είσοδοι όσο και έξοδοι. Στην εποπτευόμενη εκπαίδευση, παρέχονται τόσο οι είσοδοι όσο και οι έξοδοι.</w:t>
-      </w:r>
-    </w:p>
-    <w:p>
-      <w:pPr>
-        <w:ind w:right="282"/>
-        <w:jc w:val="both"/>
-        <w:rPr>
-          <w:rFonts w:hint="default" w:ascii="Times New Roman" w:hAnsi="Times New Roman"/>
-          <w:sz w:val="24"/>
-          <w:szCs w:val="24"/>
-          <w:lang w:val="el-GR"/>
-        </w:rPr>
-      </w:pPr>
-      <w:r>
-        <w:rPr>
-          <w:rFonts w:hint="default" w:ascii="Times New Roman" w:hAnsi="Times New Roman"/>
-          <w:sz w:val="24"/>
-          <w:szCs w:val="24"/>
-          <w:lang w:val="el-GR"/>
-        </w:rPr>
-        <w:t>Το δίκτυο στη συνέχεια επεξεργάζεται τις εισόδους και συγκρίνει τις προκύπτουσες εξόδους</w:t>
-      </w:r>
-    </w:p>
-    <w:p>
-      <w:pPr>
-        <w:ind w:right="282"/>
-        <w:jc w:val="both"/>
-        <w:rPr>
-          <w:rFonts w:hint="default" w:ascii="Times New Roman" w:hAnsi="Times New Roman"/>
-          <w:sz w:val="24"/>
-          <w:szCs w:val="24"/>
-          <w:lang w:val="el-GR"/>
-        </w:rPr>
-      </w:pPr>
-      <w:r>
-        <w:rPr>
-          <w:rFonts w:hint="default" w:ascii="Times New Roman" w:hAnsi="Times New Roman"/>
-          <w:sz w:val="24"/>
-          <w:szCs w:val="24"/>
-          <w:lang w:val="el-GR"/>
-        </w:rPr>
-        <w:t>με τις επιθυμητές εξόδους. Τα σφάλματα στη συνέχεια διαδίδονται πίσω μέσω του</w:t>
-      </w:r>
-    </w:p>
-    <w:p>
-      <w:pPr>
-        <w:ind w:right="282"/>
-        <w:jc w:val="both"/>
-        <w:rPr>
-          <w:rFonts w:hint="default" w:ascii="Times New Roman" w:hAnsi="Times New Roman"/>
-          <w:sz w:val="24"/>
-          <w:szCs w:val="24"/>
-          <w:lang w:val="el-GR"/>
-        </w:rPr>
-      </w:pPr>
-      <w:r>
-        <w:rPr>
-          <w:rFonts w:hint="default" w:ascii="Times New Roman" w:hAnsi="Times New Roman"/>
-          <w:sz w:val="24"/>
-          <w:szCs w:val="24"/>
-          <w:lang w:val="el-GR"/>
-        </w:rPr>
-        <w:t>συστήματος, προκαλώντας το σύστημα να προσαρμόσει τα βάρη που ελέγχουν το δίκτυο.</w:t>
-      </w:r>
-    </w:p>
-    <w:p>
-      <w:pPr>
-        <w:ind w:right="282"/>
-        <w:jc w:val="both"/>
-        <w:rPr>
-          <w:rFonts w:hint="default" w:ascii="Times New Roman" w:hAnsi="Times New Roman"/>
-          <w:sz w:val="24"/>
-          <w:szCs w:val="24"/>
-          <w:lang w:val="el-GR"/>
-        </w:rPr>
-      </w:pPr>
-      <w:r>
-        <w:rPr>
-          <w:rFonts w:hint="default" w:ascii="Times New Roman" w:hAnsi="Times New Roman"/>
-          <w:sz w:val="24"/>
-          <w:szCs w:val="24"/>
-          <w:lang w:val="el-GR"/>
-        </w:rPr>
-        <w:t>Αυτή η διαδικασία συμβαίνει συνεχώς καθώς τα βάρη προσαρμόζονται συνεχώς.</w:t>
-      </w:r>
-    </w:p>
-    <w:p>
-      <w:pPr>
-        <w:ind w:right="282"/>
-        <w:jc w:val="both"/>
-        <w:rPr>
-          <w:rFonts w:hint="default" w:ascii="Times New Roman" w:hAnsi="Times New Roman"/>
-          <w:sz w:val="24"/>
-          <w:szCs w:val="24"/>
-          <w:lang w:val="el-GR"/>
-        </w:rPr>
-      </w:pPr>
-      <w:r>
-        <w:rPr>
-          <w:rFonts w:hint="default" w:ascii="Times New Roman" w:hAnsi="Times New Roman"/>
-          <w:sz w:val="24"/>
-          <w:szCs w:val="24"/>
-          <w:lang w:val="el-GR"/>
-        </w:rPr>
-        <w:t>Το σύνολο των δεδομένων που επιτρέπει την εκπαίδευση ονομάζεται "σύνολο εκπαίδευσης." Κατά</w:t>
-      </w:r>
-    </w:p>
-    <w:p>
-      <w:pPr>
-        <w:ind w:right="282"/>
-        <w:jc w:val="both"/>
-        <w:rPr>
-          <w:rFonts w:hint="default" w:ascii="Times New Roman" w:hAnsi="Times New Roman"/>
-          <w:sz w:val="24"/>
-          <w:szCs w:val="24"/>
-          <w:lang w:val="el-GR"/>
-        </w:rPr>
-      </w:pPr>
-      <w:r>
-        <w:rPr>
-          <w:rFonts w:hint="default" w:ascii="Times New Roman" w:hAnsi="Times New Roman"/>
-          <w:sz w:val="24"/>
-          <w:szCs w:val="24"/>
-          <w:lang w:val="el-GR"/>
-        </w:rPr>
-        <w:t>την εκπαίδευση ενός δικτύου, το ίδιο σύνολο δεδομένων επεξεργάζεται πολλές φορές καθώς τα</w:t>
-      </w:r>
-    </w:p>
-    <w:p>
-      <w:pPr>
-        <w:ind w:right="282"/>
-        <w:jc w:val="both"/>
-        <w:rPr>
-          <w:rFonts w:hint="default" w:ascii="Times New Roman" w:hAnsi="Times New Roman"/>
-          <w:sz w:val="24"/>
-          <w:szCs w:val="24"/>
-          <w:lang w:val="el-GR"/>
-        </w:rPr>
-      </w:pPr>
-      <w:r>
-        <w:rPr>
-          <w:rFonts w:hint="default" w:ascii="Times New Roman" w:hAnsi="Times New Roman"/>
-          <w:sz w:val="24"/>
-          <w:szCs w:val="24"/>
-          <w:lang w:val="el-GR"/>
-        </w:rPr>
-        <w:t>συνδετικά βάρη βελτιώνονται συνεχώς.</w:t>
-      </w:r>
-    </w:p>
-    <w:p>
-      <w:pPr>
-        <w:ind w:right="282"/>
-        <w:jc w:val="both"/>
-        <w:rPr>
-          <w:rFonts w:hint="default" w:ascii="Times New Roman" w:hAnsi="Times New Roman"/>
-          <w:sz w:val="24"/>
-          <w:szCs w:val="24"/>
-          <w:lang w:val="el-GR"/>
-        </w:rPr>
-      </w:pPr>
-      <w:r>
-        <w:rPr>
-          <w:rFonts w:hint="default" w:ascii="Times New Roman" w:hAnsi="Times New Roman"/>
-          <w:sz w:val="24"/>
-          <w:szCs w:val="24"/>
-          <w:lang w:val="el-GR"/>
-        </w:rPr>
-        <w:t>Τα τρέχοντα εμπορικά πακέτα ανάπτυξης δικτύων παρέχουν εργαλεία</w:t>
-      </w:r>
-    </w:p>
-    <w:p>
-      <w:pPr>
-        <w:ind w:right="282"/>
-        <w:jc w:val="both"/>
-        <w:rPr>
-          <w:rFonts w:hint="default" w:ascii="Times New Roman" w:hAnsi="Times New Roman"/>
-          <w:sz w:val="24"/>
-          <w:szCs w:val="24"/>
-          <w:lang w:val="el-GR"/>
-        </w:rPr>
-      </w:pPr>
-      <w:r>
-        <w:rPr>
-          <w:rFonts w:hint="default" w:ascii="Times New Roman" w:hAnsi="Times New Roman"/>
-          <w:sz w:val="24"/>
-          <w:szCs w:val="24"/>
-          <w:lang w:val="el-GR"/>
-        </w:rPr>
-        <w:t>για την παρακολούθηση του πόσο καλά συγκλίνει ένα τεχνητό νευρωνικό δίκτυο στην ικανότητα</w:t>
-      </w:r>
-    </w:p>
-    <w:p>
-      <w:pPr>
-        <w:ind w:right="282"/>
-        <w:jc w:val="both"/>
-        <w:rPr>
-          <w:rFonts w:hint="default" w:ascii="Times New Roman" w:hAnsi="Times New Roman"/>
-          <w:sz w:val="24"/>
-          <w:szCs w:val="24"/>
-          <w:lang w:val="el-GR"/>
-        </w:rPr>
-      </w:pPr>
-      <w:r>
-        <w:rPr>
-          <w:rFonts w:hint="default" w:ascii="Times New Roman" w:hAnsi="Times New Roman"/>
-          <w:sz w:val="24"/>
-          <w:szCs w:val="24"/>
-          <w:lang w:val="el-GR"/>
-        </w:rPr>
-        <w:t>να προβλέπει τη σωστή απάντηση. Αυτά τα εργαλεία επιτρέπουν στην εκπαίδευση να συνεχίζεται</w:t>
-      </w:r>
-    </w:p>
-    <w:p>
-      <w:pPr>
-        <w:ind w:right="282"/>
-        <w:jc w:val="both"/>
-        <w:rPr>
-          <w:rFonts w:hint="default" w:ascii="Times New Roman" w:hAnsi="Times New Roman"/>
-          <w:sz w:val="24"/>
-          <w:szCs w:val="24"/>
-          <w:lang w:val="el-GR"/>
-        </w:rPr>
-      </w:pPr>
-      <w:r>
-        <w:rPr>
-          <w:rFonts w:hint="default" w:ascii="Times New Roman" w:hAnsi="Times New Roman"/>
-          <w:sz w:val="24"/>
-          <w:szCs w:val="24"/>
-          <w:lang w:val="el-GR"/>
-        </w:rPr>
-        <w:t>για ημέρες, σταματώντας μόνο όταν το σύστημα φτάσει σε κάποιο στατιστικά επιθυμητό σημείο,</w:t>
-      </w:r>
-    </w:p>
-    <w:p>
-      <w:pPr>
-        <w:ind w:right="282"/>
-        <w:jc w:val="both"/>
-        <w:rPr>
-          <w:rFonts w:hint="default" w:ascii="Times New Roman" w:hAnsi="Times New Roman"/>
-          <w:sz w:val="24"/>
-          <w:szCs w:val="24"/>
-          <w:lang w:val="el-GR"/>
-        </w:rPr>
-      </w:pPr>
-      <w:r>
-        <w:rPr>
-          <w:rFonts w:hint="default" w:ascii="Times New Roman" w:hAnsi="Times New Roman"/>
-          <w:sz w:val="24"/>
-          <w:szCs w:val="24"/>
-          <w:lang w:val="el-GR"/>
-        </w:rPr>
-        <w:t>ή ακρίβεια. Ωστόσο, κάποια δίκτυα δεν μαθαίνουν ποτέ. Αυτό μπορεί να οφείλεται στο ότι</w:t>
-      </w:r>
-    </w:p>
-    <w:p>
-      <w:pPr>
-        <w:ind w:right="282"/>
-        <w:jc w:val="both"/>
-        <w:rPr>
-          <w:rFonts w:hint="default" w:ascii="Times New Roman" w:hAnsi="Times New Roman"/>
-          <w:sz w:val="24"/>
-          <w:szCs w:val="24"/>
-          <w:lang w:val="el-GR"/>
-        </w:rPr>
-      </w:pPr>
-      <w:r>
-        <w:rPr>
-          <w:rFonts w:hint="default" w:ascii="Times New Roman" w:hAnsi="Times New Roman"/>
-          <w:sz w:val="24"/>
-          <w:szCs w:val="24"/>
-          <w:lang w:val="el-GR"/>
-        </w:rPr>
-        <w:t>τα δεδομένα εισόδου δεν περιέχουν τις συγκεκριμένες πληροφορίες από τις οποίες προέρχεται</w:t>
-      </w:r>
-    </w:p>
-    <w:p>
-      <w:pPr>
-        <w:ind w:right="282"/>
-        <w:jc w:val="both"/>
-        <w:rPr>
-          <w:rFonts w:hint="default" w:ascii="Times New Roman" w:hAnsi="Times New Roman"/>
-          <w:sz w:val="24"/>
-          <w:szCs w:val="24"/>
-          <w:lang w:val="el-GR"/>
-        </w:rPr>
-      </w:pPr>
-      <w:r>
-        <w:rPr>
-          <w:rFonts w:hint="default" w:ascii="Times New Roman" w:hAnsi="Times New Roman"/>
-          <w:sz w:val="24"/>
-          <w:szCs w:val="24"/>
-          <w:lang w:val="el-GR"/>
-        </w:rPr>
-        <w:t>η επιθυμητή έξοδος. Τα δίκτυα επίσης δεν συγκλίνουν αν δεν υπάρχουν αρκετά δεδομένα</w:t>
-      </w:r>
-    </w:p>
-    <w:p>
-      <w:pPr>
-        <w:ind w:right="282"/>
-        <w:jc w:val="both"/>
-        <w:rPr>
-          <w:rFonts w:hint="default" w:ascii="Times New Roman" w:hAnsi="Times New Roman"/>
-          <w:sz w:val="24"/>
-          <w:szCs w:val="24"/>
-          <w:lang w:val="el-GR"/>
-        </w:rPr>
-      </w:pPr>
-      <w:r>
-        <w:rPr>
-          <w:rFonts w:hint="default" w:ascii="Times New Roman" w:hAnsi="Times New Roman"/>
-          <w:sz w:val="24"/>
-          <w:szCs w:val="24"/>
-          <w:lang w:val="el-GR"/>
-        </w:rPr>
-        <w:t>για να επιτρέψουν την πλήρη μάθηση. Ιδανικά, θα πρέπει να υπάρχουν αρκετά δεδομένα ώστε μέρος</w:t>
-      </w:r>
-    </w:p>
-    <w:p>
-      <w:pPr>
-        <w:ind w:right="282"/>
-        <w:jc w:val="both"/>
-        <w:rPr>
-          <w:rFonts w:hint="default" w:ascii="Times New Roman" w:hAnsi="Times New Roman"/>
-          <w:sz w:val="24"/>
-          <w:szCs w:val="24"/>
-          <w:lang w:val="el-GR"/>
-        </w:rPr>
-      </w:pPr>
-      <w:r>
-        <w:rPr>
-          <w:rFonts w:hint="default" w:ascii="Times New Roman" w:hAnsi="Times New Roman"/>
-          <w:sz w:val="24"/>
-          <w:szCs w:val="24"/>
-          <w:lang w:val="el-GR"/>
-        </w:rPr>
-        <w:t>των δεδομένων να μπορεί να κρατηθεί ως δοκιμή. Πολλά πολυστρωματικά δίκτυα με πολλούς</w:t>
-      </w:r>
-    </w:p>
-    <w:p>
-      <w:pPr>
-        <w:ind w:right="282"/>
-        <w:jc w:val="both"/>
-        <w:rPr>
-          <w:rFonts w:hint="default" w:ascii="Times New Roman" w:hAnsi="Times New Roman"/>
-          <w:sz w:val="24"/>
-          <w:szCs w:val="24"/>
-          <w:lang w:val="el-GR"/>
-        </w:rPr>
-      </w:pPr>
-      <w:r>
-        <w:rPr>
-          <w:rFonts w:hint="default" w:ascii="Times New Roman" w:hAnsi="Times New Roman"/>
-          <w:sz w:val="24"/>
-          <w:szCs w:val="24"/>
-          <w:lang w:val="el-GR"/>
-        </w:rPr>
-        <w:t>κόμβους είναι ικανά να απομνημονεύουν δεδομένα. Για να παρακολουθεί το δίκτυο ώστε να</w:t>
-      </w:r>
-    </w:p>
-    <w:p>
-      <w:pPr>
-        <w:ind w:right="282"/>
-        <w:jc w:val="both"/>
-        <w:rPr>
-          <w:rFonts w:hint="default" w:ascii="Times New Roman" w:hAnsi="Times New Roman"/>
-          <w:sz w:val="24"/>
-          <w:szCs w:val="24"/>
-          <w:lang w:val="el-GR"/>
-        </w:rPr>
-      </w:pPr>
-      <w:r>
-        <w:rPr>
-          <w:rFonts w:hint="default" w:ascii="Times New Roman" w:hAnsi="Times New Roman"/>
-          <w:sz w:val="24"/>
-          <w:szCs w:val="24"/>
-          <w:lang w:val="el-GR"/>
-        </w:rPr>
-        <w:t>καθοριστεί αν το σύστημα απλώς απομνημονεύει τα δεδομένα του με κάποιο ασήμαντο τρόπο,</w:t>
-      </w:r>
-    </w:p>
-    <w:p>
-      <w:pPr>
-        <w:ind w:right="282"/>
-        <w:jc w:val="both"/>
-        <w:rPr>
-          <w:rFonts w:hint="default" w:ascii="Times New Roman" w:hAnsi="Times New Roman"/>
-          <w:sz w:val="24"/>
-          <w:szCs w:val="24"/>
-          <w:lang w:val="el-GR"/>
-        </w:rPr>
-      </w:pPr>
-      <w:r>
-        <w:rPr>
-          <w:rFonts w:hint="default" w:ascii="Times New Roman" w:hAnsi="Times New Roman"/>
-          <w:sz w:val="24"/>
-          <w:szCs w:val="24"/>
-          <w:lang w:val="el-GR"/>
-        </w:rPr>
-        <w:t>η εποπτευόμενη εκπαίδευση πρέπει να κρατάει ένα σύνολο δεδομένων για να χρησιμοποιηθεί</w:t>
-      </w:r>
-    </w:p>
-    <w:p>
-      <w:pPr>
-        <w:ind w:right="282"/>
-        <w:jc w:val="both"/>
-        <w:rPr>
-          <w:rFonts w:hint="default" w:ascii="Times New Roman" w:hAnsi="Times New Roman"/>
-          <w:sz w:val="24"/>
-          <w:szCs w:val="24"/>
-          <w:lang w:val="el-GR"/>
-        </w:rPr>
-      </w:pPr>
-      <w:r>
-        <w:rPr>
-          <w:rFonts w:hint="default" w:ascii="Times New Roman" w:hAnsi="Times New Roman"/>
-          <w:sz w:val="24"/>
-          <w:szCs w:val="24"/>
-          <w:lang w:val="el-GR"/>
-        </w:rPr>
-        <w:t>στη δοκιμή του συστήματος μετά την εκπαίδευσή του. (Σημείωση: η απομνημόνευση αποφεύγεται</w:t>
-      </w:r>
-    </w:p>
-    <w:p>
-      <w:pPr>
-        <w:ind w:right="282"/>
-        <w:jc w:val="both"/>
-        <w:rPr>
-          <w:rFonts w:hint="default" w:ascii="Times New Roman" w:hAnsi="Times New Roman"/>
-          <w:sz w:val="24"/>
-          <w:szCs w:val="24"/>
-          <w:lang w:val="el-GR"/>
-        </w:rPr>
-      </w:pPr>
-      <w:r>
-        <w:rPr>
-          <w:rFonts w:hint="default" w:ascii="Times New Roman" w:hAnsi="Times New Roman"/>
-          <w:sz w:val="24"/>
-          <w:szCs w:val="24"/>
-          <w:lang w:val="el-GR"/>
-        </w:rPr>
-        <w:t>μην έχοντας υπερβολικά πολλά στοιχεία επεξεργασίας.)</w:t>
-      </w:r>
-    </w:p>
-    <w:p>
-      <w:pPr>
-        <w:ind w:right="282"/>
-        <w:jc w:val="both"/>
-        <w:rPr>
-          <w:rFonts w:hint="default" w:ascii="Times New Roman" w:hAnsi="Times New Roman"/>
-          <w:sz w:val="24"/>
-          <w:szCs w:val="24"/>
-          <w:lang w:val="el-GR"/>
-        </w:rPr>
-      </w:pPr>
-      <w:r>
-        <w:rPr>
-          <w:rFonts w:hint="default" w:ascii="Times New Roman" w:hAnsi="Times New Roman"/>
-          <w:sz w:val="24"/>
-          <w:szCs w:val="24"/>
-          <w:lang w:val="el-GR"/>
-        </w:rPr>
-        <w:t>Αν ένα δίκτυο απλά δεν μπορεί να λύσει το πρόβλημα, ο σχεδιαστής πρέπει να</w:t>
-      </w:r>
-    </w:p>
-    <w:p>
-      <w:pPr>
-        <w:ind w:right="282"/>
-        <w:jc w:val="both"/>
-        <w:rPr>
-          <w:rFonts w:hint="default" w:ascii="Times New Roman" w:hAnsi="Times New Roman"/>
-          <w:sz w:val="24"/>
-          <w:szCs w:val="24"/>
-          <w:lang w:val="el-GR"/>
-        </w:rPr>
-      </w:pPr>
-      <w:r>
-        <w:rPr>
-          <w:rFonts w:hint="default" w:ascii="Times New Roman" w:hAnsi="Times New Roman"/>
-          <w:sz w:val="24"/>
-          <w:szCs w:val="24"/>
-          <w:lang w:val="el-GR"/>
-        </w:rPr>
-        <w:t>εξετάσει τις εισόδους και τις εξόδους, τον αριθμό των στρωμάτων, τον αριθμό των στοιχείων</w:t>
-      </w:r>
-    </w:p>
-    <w:p>
-      <w:pPr>
-        <w:ind w:right="282"/>
-        <w:jc w:val="both"/>
-        <w:rPr>
-          <w:rFonts w:hint="default" w:ascii="Times New Roman" w:hAnsi="Times New Roman"/>
-          <w:sz w:val="24"/>
-          <w:szCs w:val="24"/>
-          <w:lang w:val="el-GR"/>
-        </w:rPr>
-      </w:pPr>
-      <w:r>
-        <w:rPr>
-          <w:rFonts w:hint="default" w:ascii="Times New Roman" w:hAnsi="Times New Roman"/>
-          <w:sz w:val="24"/>
-          <w:szCs w:val="24"/>
-          <w:lang w:val="el-GR"/>
-        </w:rPr>
-        <w:t>ανά στρώμα, τις συνδέσεις μεταξύ των στρωμάτων, τις συναρτήσεις άθροισης, μεταφοράς και</w:t>
-      </w:r>
-    </w:p>
-    <w:p>
-      <w:pPr>
-        <w:ind w:right="282"/>
-        <w:jc w:val="both"/>
-        <w:rPr>
-          <w:rFonts w:hint="default" w:ascii="Times New Roman" w:hAnsi="Times New Roman"/>
-          <w:sz w:val="24"/>
-          <w:szCs w:val="24"/>
-          <w:lang w:val="el-GR"/>
-        </w:rPr>
-      </w:pPr>
-      <w:r>
-        <w:rPr>
-          <w:rFonts w:hint="default" w:ascii="Times New Roman" w:hAnsi="Times New Roman"/>
-          <w:sz w:val="24"/>
-          <w:szCs w:val="24"/>
-          <w:lang w:val="el-GR"/>
-        </w:rPr>
-        <w:t>εκπαίδευσης, και ακόμα και τα αρχικά βάρη. Αυτές οι αλλαγές που απαιτούνται για τη δημιουργία</w:t>
-      </w:r>
-    </w:p>
-    <w:p>
-      <w:pPr>
-        <w:ind w:right="282"/>
-        <w:jc w:val="both"/>
-        <w:rPr>
-          <w:rFonts w:hint="default" w:ascii="Times New Roman" w:hAnsi="Times New Roman"/>
-          <w:sz w:val="24"/>
-          <w:szCs w:val="24"/>
-          <w:lang w:val="el-GR"/>
-        </w:rPr>
-      </w:pPr>
-      <w:r>
-        <w:rPr>
-          <w:rFonts w:hint="default" w:ascii="Times New Roman" w:hAnsi="Times New Roman"/>
-          <w:sz w:val="24"/>
-          <w:szCs w:val="24"/>
-          <w:lang w:val="el-GR"/>
-        </w:rPr>
-        <w:t>ενός επιτυχημένου δικτύου αποτελούν μια διαδικασία όπου λαμβάνει χώρα η "τέχνη"</w:t>
-      </w:r>
-    </w:p>
-    <w:p>
-      <w:pPr>
-        <w:ind w:right="282"/>
-        <w:jc w:val="both"/>
-        <w:rPr>
-          <w:rFonts w:hint="default" w:ascii="Times New Roman" w:hAnsi="Times New Roman"/>
-          <w:sz w:val="24"/>
-          <w:szCs w:val="24"/>
-          <w:lang w:val="el-GR"/>
-        </w:rPr>
-      </w:pPr>
-      <w:r>
-        <w:rPr>
-          <w:rFonts w:hint="default" w:ascii="Times New Roman" w:hAnsi="Times New Roman"/>
-          <w:sz w:val="24"/>
-          <w:szCs w:val="24"/>
-          <w:lang w:val="el-GR"/>
-        </w:rPr>
-        <w:t>της νευρωνικής δικτύωσης.</w:t>
-      </w:r>
-    </w:p>
-    <w:p>
-      <w:pPr>
-        <w:ind w:right="282"/>
-        <w:jc w:val="both"/>
-        <w:rPr>
-          <w:rFonts w:hint="default" w:ascii="Times New Roman" w:hAnsi="Times New Roman"/>
-          <w:sz w:val="24"/>
-          <w:szCs w:val="24"/>
-          <w:lang w:val="el-GR"/>
-        </w:rPr>
-      </w:pPr>
-      <w:r>
-        <w:rPr>
-          <w:rFonts w:hint="default" w:ascii="Times New Roman" w:hAnsi="Times New Roman"/>
-          <w:sz w:val="24"/>
-          <w:szCs w:val="24"/>
-          <w:lang w:val="el-GR"/>
-        </w:rPr>
-        <w:t>Ένα άλλο μέρος της δημιουργικότητας του σχεδιαστή αφορά τους κανόνες της εκπαίδευσης.</w:t>
-      </w:r>
-    </w:p>
-    <w:p>
-      <w:pPr>
-        <w:ind w:right="282"/>
-        <w:jc w:val="both"/>
-        <w:rPr>
-          <w:rFonts w:hint="default" w:ascii="Times New Roman" w:hAnsi="Times New Roman"/>
-          <w:sz w:val="24"/>
-          <w:szCs w:val="24"/>
-          <w:lang w:val="el-GR"/>
-        </w:rPr>
-      </w:pPr>
-      <w:r>
-        <w:rPr>
-          <w:rFonts w:hint="default" w:ascii="Times New Roman" w:hAnsi="Times New Roman"/>
-          <w:sz w:val="24"/>
-          <w:szCs w:val="24"/>
-          <w:lang w:val="el-GR"/>
-        </w:rPr>
-        <w:t>Υπάρχουν πολλοί νόμοι (αλγόριθμοι) που χρησιμοποιούνται για την υλοποίηση της προσαρμοστικής ανατροφοδότησης</w:t>
-      </w:r>
-    </w:p>
-    <w:p>
-      <w:pPr>
-        <w:ind w:right="282"/>
-        <w:jc w:val="both"/>
-        <w:rPr>
-          <w:rFonts w:hint="default" w:ascii="Times New Roman" w:hAnsi="Times New Roman"/>
-          <w:sz w:val="24"/>
-          <w:szCs w:val="24"/>
-          <w:lang w:val="el-GR"/>
-        </w:rPr>
-      </w:pPr>
-      <w:r>
-        <w:rPr>
-          <w:rFonts w:hint="default" w:ascii="Times New Roman" w:hAnsi="Times New Roman"/>
-          <w:sz w:val="24"/>
-          <w:szCs w:val="24"/>
-          <w:lang w:val="el-GR"/>
-        </w:rPr>
-        <w:t>που απαιτείται για την προσαρμογή των βαρών κατά την εκπαίδευση. Η πιο κοινή τεχνική</w:t>
-      </w:r>
-    </w:p>
-    <w:p>
-      <w:pPr>
-        <w:ind w:right="282"/>
-        <w:jc w:val="both"/>
-        <w:rPr>
-          <w:rFonts w:hint="default" w:ascii="Times New Roman" w:hAnsi="Times New Roman"/>
-          <w:sz w:val="24"/>
-          <w:szCs w:val="24"/>
-          <w:lang w:val="el-GR"/>
-        </w:rPr>
-      </w:pPr>
-      <w:r>
-        <w:rPr>
-          <w:rFonts w:hint="default" w:ascii="Times New Roman" w:hAnsi="Times New Roman"/>
-          <w:sz w:val="24"/>
-          <w:szCs w:val="24"/>
-          <w:lang w:val="el-GR"/>
-        </w:rPr>
-        <w:t>είναι η διάδοση οπίσθιου σφάλματος, γνωστή πιο συχνά ως οπισθόστροφη διάδοση.</w:t>
-      </w:r>
-    </w:p>
-    <w:p>
-      <w:pPr>
-        <w:ind w:right="282"/>
-        <w:jc w:val="both"/>
-        <w:rPr>
-          <w:rFonts w:hint="default" w:ascii="Times New Roman" w:hAnsi="Times New Roman"/>
-          <w:sz w:val="24"/>
-          <w:szCs w:val="24"/>
-          <w:lang w:val="el-GR"/>
-        </w:rPr>
-      </w:pPr>
-      <w:r>
-        <w:rPr>
-          <w:rFonts w:hint="default" w:ascii="Times New Roman" w:hAnsi="Times New Roman"/>
-          <w:sz w:val="24"/>
-          <w:szCs w:val="24"/>
-          <w:lang w:val="el-GR"/>
-        </w:rPr>
-        <w:t>Αυτές οι διάφορες τεχνικές μάθησης εξετάζονται πιο αναλυτικά αργότερα σε αυτή</w:t>
-      </w:r>
-    </w:p>
-    <w:p>
-      <w:pPr>
-        <w:ind w:right="282"/>
-        <w:jc w:val="both"/>
-        <w:rPr>
-          <w:rFonts w:hint="default" w:ascii="Times New Roman" w:hAnsi="Times New Roman"/>
-          <w:sz w:val="24"/>
-          <w:szCs w:val="24"/>
-          <w:lang w:val="el-GR"/>
-        </w:rPr>
-      </w:pPr>
-      <w:r>
-        <w:rPr>
-          <w:rFonts w:hint="default" w:ascii="Times New Roman" w:hAnsi="Times New Roman"/>
-          <w:sz w:val="24"/>
-          <w:szCs w:val="24"/>
-          <w:lang w:val="el-GR"/>
-        </w:rPr>
-        <w:t>την αναφορά.</w:t>
-      </w:r>
-    </w:p>
-    <w:p>
-      <w:pPr>
-        <w:ind w:right="282"/>
-        <w:jc w:val="both"/>
-        <w:rPr>
-          <w:rFonts w:hint="default" w:ascii="Times New Roman" w:hAnsi="Times New Roman"/>
-          <w:sz w:val="24"/>
-          <w:szCs w:val="24"/>
-          <w:lang w:val="el-GR"/>
-        </w:rPr>
-      </w:pPr>
-      <w:r>
-        <w:rPr>
-          <w:rFonts w:hint="default" w:ascii="Times New Roman" w:hAnsi="Times New Roman"/>
-          <w:sz w:val="24"/>
-          <w:szCs w:val="24"/>
-          <w:lang w:val="el-GR"/>
-        </w:rPr>
-        <w:t>Ωστόσο, η εκπαίδευση δεν είναι απλά μια τεχνική. Περιλαμβάνει μια "αίσθηση" και συνειδητή</w:t>
-      </w:r>
-    </w:p>
-    <w:p>
-      <w:pPr>
-        <w:ind w:right="282"/>
-        <w:jc w:val="both"/>
-        <w:rPr>
-          <w:rFonts w:hint="default" w:ascii="Times New Roman" w:hAnsi="Times New Roman"/>
-          <w:sz w:val="24"/>
-          <w:szCs w:val="24"/>
-          <w:lang w:val="el-GR"/>
-        </w:rPr>
-      </w:pPr>
-      <w:r>
-        <w:rPr>
-          <w:rFonts w:hint="default" w:ascii="Times New Roman" w:hAnsi="Times New Roman"/>
-          <w:sz w:val="24"/>
-          <w:szCs w:val="24"/>
-          <w:lang w:val="el-GR"/>
-        </w:rPr>
-        <w:t>ανάλυση, για να εξασφαλιστεί ότι το δίκτυο δεν έχει υπερπροπονηθεί. Αρχικά, ένα τεχνητό</w:t>
-      </w:r>
-    </w:p>
-    <w:p>
-      <w:pPr>
-        <w:ind w:right="282"/>
-        <w:jc w:val="both"/>
-        <w:rPr>
-          <w:rFonts w:hint="default" w:ascii="Times New Roman" w:hAnsi="Times New Roman"/>
-          <w:sz w:val="24"/>
-          <w:szCs w:val="24"/>
-          <w:lang w:val="el-GR"/>
-        </w:rPr>
-      </w:pPr>
-      <w:r>
-        <w:rPr>
-          <w:rFonts w:hint="default" w:ascii="Times New Roman" w:hAnsi="Times New Roman"/>
-          <w:sz w:val="24"/>
-          <w:szCs w:val="24"/>
-          <w:lang w:val="el-GR"/>
-        </w:rPr>
-        <w:t>νευρωνικό δίκτυο διαμορφώνεται με τις γενικές στατιστικές τάσεις των δεδομένων.</w:t>
-      </w:r>
-    </w:p>
-    <w:p>
-      <w:pPr>
-        <w:ind w:right="282"/>
-        <w:jc w:val="both"/>
-        <w:rPr>
-          <w:rFonts w:hint="default" w:ascii="Times New Roman" w:hAnsi="Times New Roman"/>
-          <w:sz w:val="24"/>
-          <w:szCs w:val="24"/>
-          <w:lang w:val="el-GR"/>
-        </w:rPr>
-      </w:pPr>
-      <w:r>
-        <w:rPr>
-          <w:rFonts w:hint="default" w:ascii="Times New Roman" w:hAnsi="Times New Roman"/>
-          <w:sz w:val="24"/>
-          <w:szCs w:val="24"/>
-          <w:lang w:val="el-GR"/>
-        </w:rPr>
-        <w:t>Αργότερα, συνεχίζει να "μαθαίνει" για άλλες πτυχές των δεδομένων που μπορεί να είναι</w:t>
-      </w:r>
-    </w:p>
-    <w:p>
-      <w:pPr>
-        <w:ind w:right="282"/>
-        <w:jc w:val="both"/>
-        <w:rPr>
-          <w:rFonts w:hint="default" w:ascii="Times New Roman" w:hAnsi="Times New Roman"/>
-          <w:sz w:val="24"/>
-          <w:szCs w:val="24"/>
-          <w:lang w:val="el-GR"/>
-        </w:rPr>
-      </w:pPr>
-      <w:r>
-        <w:rPr>
-          <w:rFonts w:hint="default" w:ascii="Times New Roman" w:hAnsi="Times New Roman"/>
-          <w:sz w:val="24"/>
-          <w:szCs w:val="24"/>
-          <w:lang w:val="el-GR"/>
-        </w:rPr>
-        <w:t>παροδικές από μια γενική άποψη.</w:t>
-      </w:r>
-    </w:p>
-    <w:p>
-      <w:pPr>
-        <w:ind w:right="282"/>
-        <w:jc w:val="both"/>
-        <w:rPr>
-          <w:rFonts w:hint="default" w:ascii="Times New Roman" w:hAnsi="Times New Roman"/>
-          <w:sz w:val="24"/>
-          <w:szCs w:val="24"/>
-          <w:lang w:val="el-GR"/>
-        </w:rPr>
-      </w:pPr>
-      <w:r>
-        <w:rPr>
-          <w:rFonts w:hint="default" w:ascii="Times New Roman" w:hAnsi="Times New Roman"/>
-          <w:sz w:val="24"/>
-          <w:szCs w:val="24"/>
-          <w:lang w:val="el-GR"/>
-        </w:rPr>
-        <w:t>Όταν τελικά το σύστημα έχει εκπαιδευτεί σωστά και δεν χρειάζεται περαιτέρω</w:t>
-      </w:r>
-    </w:p>
-    <w:p>
-      <w:pPr>
-        <w:ind w:right="282"/>
-        <w:jc w:val="both"/>
-        <w:rPr>
-          <w:rFonts w:hint="default" w:ascii="Times New Roman" w:hAnsi="Times New Roman"/>
-          <w:sz w:val="24"/>
-          <w:szCs w:val="24"/>
-          <w:lang w:val="el-GR"/>
-        </w:rPr>
-      </w:pPr>
-      <w:r>
-        <w:rPr>
-          <w:rFonts w:hint="default" w:ascii="Times New Roman" w:hAnsi="Times New Roman"/>
-          <w:sz w:val="24"/>
-          <w:szCs w:val="24"/>
-          <w:lang w:val="el-GR"/>
-        </w:rPr>
-        <w:t>μάθηση, τα βάρη μπορούν, αν το επιθυμείτε, να "παγώσουν." Σε ορισμένα συστήματα</w:t>
-      </w:r>
-    </w:p>
-    <w:p>
-      <w:pPr>
-        <w:ind w:right="282"/>
-        <w:jc w:val="both"/>
-        <w:rPr>
-          <w:rFonts w:hint="default" w:ascii="Times New Roman" w:hAnsi="Times New Roman"/>
-          <w:sz w:val="24"/>
-          <w:szCs w:val="24"/>
-          <w:lang w:val="el-GR"/>
-        </w:rPr>
-      </w:pPr>
-      <w:r>
-        <w:rPr>
-          <w:rFonts w:hint="default" w:ascii="Times New Roman" w:hAnsi="Times New Roman"/>
-          <w:sz w:val="24"/>
-          <w:szCs w:val="24"/>
-          <w:lang w:val="el-GR"/>
-        </w:rPr>
-        <w:t>αυτό το ολοκληρωμένο δίκτυο στη συνέχεια μετατρέπεται σε υλικό ώστε να είναι γρήγορο.</w:t>
-      </w:r>
-    </w:p>
-    <w:p>
-      <w:pPr>
-        <w:ind w:right="282"/>
-        <w:jc w:val="both"/>
-        <w:rPr>
-          <w:rFonts w:hint="default" w:ascii="Times New Roman" w:hAnsi="Times New Roman"/>
-          <w:sz w:val="24"/>
-          <w:szCs w:val="24"/>
-          <w:lang w:val="el-GR"/>
-        </w:rPr>
-      </w:pPr>
-      <w:r>
-        <w:rPr>
-          <w:rFonts w:hint="default" w:ascii="Times New Roman" w:hAnsi="Times New Roman"/>
-          <w:sz w:val="24"/>
-          <w:szCs w:val="24"/>
-          <w:lang w:val="el-GR"/>
-        </w:rPr>
-        <w:t>Άλλα συστήματα δεν κλειδώνονται αλλά συνεχίζουν να μαθαίνουν ενώ βρίσκονται</w:t>
-      </w:r>
-    </w:p>
-    <w:p>
-      <w:pPr>
-        <w:ind w:right="282"/>
-        <w:jc w:val="both"/>
-        <w:rPr>
-          <w:rFonts w:hint="default" w:ascii="Times New Roman" w:hAnsi="Times New Roman"/>
-          <w:sz w:val="24"/>
-          <w:szCs w:val="24"/>
-          <w:lang w:val="el-GR"/>
-        </w:rPr>
-      </w:pPr>
-      <w:r>
-        <w:rPr>
-          <w:rFonts w:hint="default" w:ascii="Times New Roman" w:hAnsi="Times New Roman"/>
-          <w:sz w:val="24"/>
-          <w:szCs w:val="24"/>
-          <w:lang w:val="el-GR"/>
-        </w:rPr>
-        <w:t xml:space="preserve">σε παραγωγική χρήση. </w:t>
-      </w:r>
       <w:bookmarkStart w:id="37" w:name="_GoBack"/>
       <w:bookmarkEnd w:id="37"/>
       <w:r>
         <w:rPr>
-          <w:rFonts w:hint="default" w:ascii="Times New Roman" w:hAnsi="Times New Roman"/>
-          <w:sz w:val="24"/>
-          <w:szCs w:val="24"/>
-          <w:lang w:val="el-GR"/>
-        </w:rPr>
-        <w:t>[6]</w:t>
+          <w:rFonts w:ascii="Times New Roman" w:hAnsi="Times New Roman" w:cs="Times New Roman"/>
+          <w:color w:val="auto"/>
+          <w:sz w:val="28"/>
+          <w:szCs w:val="28"/>
+          <w:lang w:val="el-GR"/>
+        </w:rPr>
+        <w:t>Μάθηση</w:t>
+      </w:r>
+      <w:r>
+        <w:rPr>
+          <w:rFonts w:hint="default" w:ascii="Times New Roman" w:hAnsi="Times New Roman" w:cs="Times New Roman"/>
+          <w:color w:val="auto"/>
+          <w:sz w:val="28"/>
+          <w:szCs w:val="28"/>
+          <w:lang w:val="el-GR"/>
+        </w:rPr>
+        <w:t xml:space="preserve"> με επίβλεψη</w:t>
+      </w:r>
+      <w:bookmarkEnd w:id="12"/>
+    </w:p>
+    <w:p>
+      <w:pPr>
+        <w:ind w:right="282"/>
+        <w:jc w:val="both"/>
+        <w:rPr>
+          <w:rFonts w:ascii="Times New Roman" w:hAnsi="Times New Roman" w:cs="Times New Roman"/>
+          <w:sz w:val="24"/>
+          <w:szCs w:val="24"/>
+        </w:rPr>
+      </w:pPr>
+    </w:p>
+    <w:p>
+      <w:pPr>
+        <w:ind w:right="282"/>
+        <w:jc w:val="both"/>
+        <w:rPr>
+          <w:rFonts w:hint="default" w:ascii="Times New Roman" w:hAnsi="Times New Roman"/>
+          <w:sz w:val="24"/>
+          <w:szCs w:val="24"/>
+          <w:lang w:val="el-GR"/>
+        </w:rPr>
+      </w:pPr>
+      <w:r>
+        <w:rPr>
+          <w:rFonts w:hint="default" w:ascii="Times New Roman" w:hAnsi="Times New Roman"/>
+          <w:sz w:val="24"/>
+          <w:szCs w:val="24"/>
+          <w:lang w:val="el-GR"/>
+        </w:rPr>
+        <w:t>Ένας άνθρωπος μπορεί να μάθει με διαφορετικούς τρόπους από το περιβάλλον του. Εφόσον τα ΤΝΔ βασίζονται στη λειτουργία του ανθρώπινου εγκεφάλου, το ίδιο ισχύει και για τα νευρωνικά δίκτυα.</w:t>
+      </w:r>
+      <w:r>
+        <w:rPr>
+          <w:rFonts w:hint="default" w:ascii="Times New Roman" w:hAnsi="Times New Roman"/>
+          <w:sz w:val="24"/>
+          <w:szCs w:val="24"/>
+          <w:lang w:val="en-GB"/>
+        </w:rPr>
+        <w:t xml:space="preserve">  </w:t>
+      </w:r>
+      <w:r>
+        <w:rPr>
+          <w:rFonts w:hint="default" w:ascii="Times New Roman" w:hAnsi="Times New Roman"/>
+          <w:sz w:val="24"/>
+          <w:szCs w:val="24"/>
+          <w:lang w:val="el-GR"/>
+        </w:rPr>
+        <w:t xml:space="preserve">Υπάρχουν διάφοροι τρόποι κατηγοριοποίησης των νευρωνικών δικτύων. Σύμφωνα με τον </w:t>
+      </w:r>
+      <w:r>
+        <w:rPr>
+          <w:rFonts w:hint="default" w:ascii="Times New Roman" w:hAnsi="Times New Roman"/>
+          <w:sz w:val="24"/>
+          <w:szCs w:val="24"/>
+          <w:lang w:val="en-GB"/>
+        </w:rPr>
+        <w:t xml:space="preserve">Haykin, </w:t>
+      </w:r>
+      <w:r>
+        <w:rPr>
+          <w:rFonts w:hint="default" w:ascii="Times New Roman" w:hAnsi="Times New Roman"/>
+          <w:sz w:val="24"/>
+          <w:szCs w:val="24"/>
+          <w:lang w:val="el-GR"/>
+        </w:rPr>
+        <w:t>υπάρχουν δύο βασικές κατηγορίες. Αυτή της μάθησης με εκπαιδευτή και αυτή χωρίς εκπαιδευτή. Η μάθηση με εκπαιδευτή αναφέρεται επίσης ως επιβλεπόμενη μάθηση και απαιτεί τη διαθεσιμότητα ενός στόχου ή μιας επιθυμητής απόκρισης για την υλοποίηση μιας συγκεκριμένης αντιστοίχισης εισόδου - εξόδου, ελαχιστοποιώντας μία συνάρτηση κόστους. Στην μάθηση με εκπαιδευτή, μπορούμε να θεωρήσουμε ότι ο εκπαιδευτής έχει γνώση του περιβάλλοντος, η οποία αντιπροσωπεύεται από ένα σύνολο παραδειγμάτων εισόδου - εξόδου. Ωστόσο το περιβάλλον είναι άγνωστο στο νευρωνικό δίκτυο.</w:t>
+      </w:r>
+    </w:p>
+    <w:p>
+      <w:pPr>
+        <w:ind w:right="282"/>
+        <w:jc w:val="both"/>
+        <w:rPr>
+          <w:rFonts w:hint="default" w:ascii="Times New Roman" w:hAnsi="Times New Roman"/>
+          <w:sz w:val="24"/>
+          <w:szCs w:val="24"/>
+          <w:lang w:val="el-GR"/>
+        </w:rPr>
+      </w:pPr>
+      <w:r>
+        <w:rPr>
+          <w:rFonts w:hint="default" w:ascii="Times New Roman" w:hAnsi="Times New Roman"/>
+          <w:sz w:val="24"/>
+          <w:szCs w:val="24"/>
+          <w:lang w:val="el-GR"/>
+        </w:rPr>
+        <w:t xml:space="preserve"> Στην περίπτωση της μάθησης χωρίς εκπαιδευτή, όπως δηλώνει και το όνομα της, δεν υπάρχει εκπαιδευτής που να επιβλέπει τη διαδικασία της μάθησης. Αυτό σημαίνει πως δεν υπάρχουν χαρακτηρισμένα παραδείγματα της λειτουργίας που πρέπει να μάθει το δίκτυο. Σε αυτή την περίπτωση έχουμε δύο υποκατηγορίες μάθησης, την ενισχυτική και την μη επιβλεπόμενη μάθηση. Περιληπτικά, στην ενισχυτική μάθηση, η εκμάθηση μιας αντιστοίχισης εισόδου - εξόδου εκτελείται μέσω συνεχούς αλληλεπίδρασης με το περιβάλλον, με στόχο την ελαχιστοποίηση ενός βαθμωτού δείκτη απόδοσης.  Στην ενισχυτική μάθηση, η αντιστοίχιση εισόδου - εξόδου εκτελείται μέσω της συνεχούς αλληλεπίδρασης- ενός συστήματος μάθησης με το περιβάλλον του, έτσι ώστε να ελαχιστοποιείται ένας βαθμωτός δείκτης απόδοσης. Στη μη επιβλεπόμενη μάθηση, γνωστή και ως αυτο-οργανούμενη δεν υπάρχει εξωτερικός εκπαιδευτής ή κριτής που να επιβλέπει τη διαδικασία μάθησης αλλά υπάρχει ένα ανεξάρτητο από την εργασία μέτρο της ποιότητας της αναπαράστασης που καλείται να μάθει το δίκτυο και με βάση αυτό βελτιστοποιούνται οι ελεύθερες παράμετροι του δικτύου. Η υλοποίηση της μη επιβλεπόμενης μάθησης βασίζεται στη παροχή ενός “ανεξάρτητου από την εργασία” μέτρου της ποιότητας της αναπαράστασης που απαιτείται να μάθει το δίκτυο με αυτο-οργανούμενο τρόπο.</w:t>
+      </w:r>
+    </w:p>
+    <w:p>
+      <w:pPr>
+        <w:ind w:right="282"/>
+        <w:jc w:val="both"/>
+        <w:rPr>
+          <w:rFonts w:hint="default" w:ascii="Times New Roman" w:hAnsi="Times New Roman"/>
+          <w:sz w:val="24"/>
+          <w:szCs w:val="24"/>
+          <w:lang w:val="el-GR"/>
+        </w:rPr>
+      </w:pPr>
+    </w:p>
+    <w:p>
+      <w:pPr>
+        <w:ind w:right="282"/>
+        <w:jc w:val="both"/>
+        <w:rPr>
+          <w:rFonts w:hint="default" w:ascii="Times New Roman" w:hAnsi="Times New Roman"/>
+          <w:sz w:val="24"/>
+          <w:szCs w:val="24"/>
+          <w:lang w:val="el-GR"/>
+        </w:rPr>
+      </w:pPr>
+    </w:p>
+    <w:p>
+      <w:pPr>
+        <w:ind w:right="282"/>
+        <w:jc w:val="both"/>
+        <w:rPr>
+          <w:rFonts w:hint="default" w:ascii="Times New Roman" w:hAnsi="Times New Roman"/>
+          <w:sz w:val="24"/>
+          <w:szCs w:val="24"/>
+          <w:lang w:val="el-GR"/>
+        </w:rPr>
+      </w:pPr>
+      <w:r>
+        <w:rPr>
+          <w:rFonts w:hint="default" w:ascii="Times New Roman" w:hAnsi="Times New Roman"/>
+          <w:sz w:val="24"/>
+          <w:szCs w:val="24"/>
+          <w:lang w:val="el-GR"/>
+        </w:rPr>
+        <w:t>Η επιβλεπόμενη μάθηση βασίζεται στη διαθεσιμότητα ενός δείγματος εκπαίδευσης χαρακτηρισμένων παραδειγμάτων, με κάθε παράδειγμα να αποτελείται από ένα σήμα εισόδου (ερέθισμα) και την αντίστοιχη επιθυμητή απόκριση (στόχο). Πρακτικά, η συλλογή χαρακτηρισμένων παραδειγμάτων είναι μια χρονοβόρα και ακριβή εργασία, κυρίως όταν αντιμετωπίζουμε μεγάλης κλίμακας προβλήματα μάθησης. Συνήθως τα χαρακτηρισμένα παραδείγματα είναι είδος εν ανεπάρκεια. Από την άλλη, η επιβλεπόμενη μάθηση βασίζεται αποκλειστικά σε μη χαρακτηρισμένα παραδείγματα, τα οποία αποτελούνται απλώς από ένα σύνολο σημάτων εισόδου (ερεθίσματα), τα οποία υπάρχουν συνήθως σε αφθονία. Υπό το πρίσμα αυτών των διαπιστώσεων, υπάρχει σημαντικό ενδιαφέρον για μια άλλη κατηγορία μάθησης, την αποκαλούμενη ημι-επιβλεπόμενη μάθηση, η οποία χρησιμοποιεί ένα δείγμα εκπαίδευσης αποτελούμενο από χαρακτηρισμένα και μη παραδείγματα.  Η πρόκληση στην ημι-επιβλεπόμενη μάθηση, συνίσταται στο σχεδιασμό ενός συστήματος μάθησης το οποίο θα μπορεί να κλιμακώνεται αρκετά καλά ώστε η υλοποίηση του να είναι πρακτικά εφικτή όταν αντιμετωπίζουμε μεγάλης κλίμακας προβλήματα ταξινόμησης προτύπων.</w:t>
+      </w:r>
+    </w:p>
+    <w:p>
+      <w:pPr>
+        <w:ind w:right="282"/>
+        <w:jc w:val="both"/>
+        <w:rPr>
+          <w:rFonts w:hint="default" w:ascii="Times New Roman" w:hAnsi="Times New Roman"/>
+          <w:sz w:val="24"/>
+          <w:szCs w:val="24"/>
+          <w:lang w:val="en-GB"/>
+        </w:rPr>
+      </w:pPr>
+      <w:r>
+        <w:rPr>
+          <w:rFonts w:hint="default" w:ascii="Times New Roman" w:hAnsi="Times New Roman"/>
+          <w:sz w:val="24"/>
+          <w:szCs w:val="24"/>
+          <w:lang w:val="el-GR"/>
+        </w:rPr>
+        <w:t xml:space="preserve">Η ενισχυτική μάθηση βρίσκεται κάπου ανάμεσα στην επιβλεπόμενη και μη μάθηση. Λειτουργεί μέσω συνεχών αλληλεπιδράσεων μεταξύ ενός συστήματος μάθησης (πράκτορας, </w:t>
+      </w:r>
+      <w:r>
+        <w:rPr>
+          <w:rFonts w:hint="default" w:ascii="Times New Roman" w:hAnsi="Times New Roman"/>
+          <w:sz w:val="24"/>
+          <w:szCs w:val="24"/>
+          <w:lang w:val="en-GB"/>
+        </w:rPr>
+        <w:t xml:space="preserve">agent) </w:t>
+      </w:r>
+      <w:r>
+        <w:rPr>
+          <w:rFonts w:hint="default" w:ascii="Times New Roman" w:hAnsi="Times New Roman"/>
+          <w:sz w:val="24"/>
+          <w:szCs w:val="24"/>
+          <w:lang w:val="el-GR"/>
+        </w:rPr>
+        <w:t>και του περιβάλλοντος. Το σύστημα μάθησης εκτελεί μία ενέργεια και μαθαίνει από την απόκριση που του παρέχει το περιβάλλοντος προς αυτή την ενέργεια. Ουσιαστικά, ο ρόλους που έχει ο εκπαιδευτής στην επιβλεπόμενη μάθηση αντικαθίσταται από το ρόλο ενός κριτή, ο οποίος μπορεί να είναι ενσωματωμένος στο μηχανισμό μάθησης.</w:t>
+      </w:r>
+      <w:r>
+        <w:rPr>
+          <w:rFonts w:hint="default" w:ascii="Times New Roman" w:hAnsi="Times New Roman"/>
+          <w:sz w:val="24"/>
+          <w:szCs w:val="24"/>
+          <w:lang w:val="en-GB"/>
+        </w:rPr>
+        <w:t>[3]</w:t>
+      </w:r>
+    </w:p>
+    <w:p>
+      <w:pPr>
+        <w:ind w:right="282"/>
+        <w:jc w:val="both"/>
+        <w:rPr>
+          <w:rFonts w:hint="default" w:ascii="Times New Roman" w:hAnsi="Times New Roman"/>
+          <w:sz w:val="24"/>
+          <w:szCs w:val="24"/>
+          <w:lang w:val="el-GR"/>
+        </w:rPr>
+      </w:pPr>
+      <w:r>
+        <w:rPr>
+          <w:rFonts w:hint="default" w:ascii="Times New Roman" w:hAnsi="Times New Roman"/>
+          <w:sz w:val="24"/>
+          <w:szCs w:val="24"/>
+          <w:lang w:val="el-GR"/>
+        </w:rPr>
+        <w:t>Ο μεγάλος όγκος των δικτύων χρησιμοποιεί εποπτευόμενη εκπαίδευση.</w:t>
+      </w:r>
+      <w:r>
+        <w:rPr>
+          <w:rFonts w:hint="default" w:ascii="Times New Roman" w:hAnsi="Times New Roman"/>
+          <w:sz w:val="24"/>
+          <w:szCs w:val="24"/>
+          <w:lang w:val="en-GB"/>
+        </w:rPr>
+        <w:t xml:space="preserve"> </w:t>
+      </w:r>
+      <w:r>
+        <w:rPr>
+          <w:rFonts w:hint="default" w:ascii="Times New Roman" w:hAnsi="Times New Roman"/>
+          <w:sz w:val="24"/>
+          <w:szCs w:val="24"/>
+          <w:lang w:val="el-GR"/>
+        </w:rPr>
+        <w:t>Στην εποπτευόμενη εκπαίδευση, παρέχονται τόσο είσοδοι όσο και έξοδοι. Στην εποπτευόμενη εκπαίδευση, παρέχονται τόσο οι είσοδοι όσο και οι έξοδοι.</w:t>
+      </w:r>
+    </w:p>
+    <w:p>
+      <w:pPr>
+        <w:ind w:right="282"/>
+        <w:jc w:val="both"/>
+        <w:rPr>
+          <w:rFonts w:hint="default" w:ascii="Times New Roman" w:hAnsi="Times New Roman"/>
+          <w:sz w:val="24"/>
+          <w:szCs w:val="24"/>
+          <w:lang w:val="el-GR"/>
+        </w:rPr>
+      </w:pPr>
+      <w:r>
+        <w:rPr>
+          <w:rFonts w:hint="default" w:ascii="Times New Roman" w:hAnsi="Times New Roman"/>
+          <w:sz w:val="24"/>
+          <w:szCs w:val="24"/>
+          <w:lang w:val="el-GR"/>
+        </w:rPr>
+        <w:t>Το δίκτυο στη συνέχεια επεξεργάζεται τις εισόδους και συγκρίνει τις προκύπτουσες εξόδους</w:t>
+      </w:r>
+    </w:p>
+    <w:p>
+      <w:pPr>
+        <w:ind w:right="282"/>
+        <w:jc w:val="both"/>
+        <w:rPr>
+          <w:rFonts w:hint="default" w:ascii="Times New Roman" w:hAnsi="Times New Roman"/>
+          <w:sz w:val="24"/>
+          <w:szCs w:val="24"/>
+          <w:lang w:val="el-GR"/>
+        </w:rPr>
+      </w:pPr>
+      <w:r>
+        <w:rPr>
+          <w:rFonts w:hint="default" w:ascii="Times New Roman" w:hAnsi="Times New Roman"/>
+          <w:sz w:val="24"/>
+          <w:szCs w:val="24"/>
+          <w:lang w:val="el-GR"/>
+        </w:rPr>
+        <w:t>με τις επιθυμητές εξόδους. Τα σφάλματα στη συνέχεια διαδίδονται πίσω μέσω του</w:t>
+      </w:r>
+    </w:p>
+    <w:p>
+      <w:pPr>
+        <w:ind w:right="282"/>
+        <w:jc w:val="both"/>
+        <w:rPr>
+          <w:rFonts w:hint="default" w:ascii="Times New Roman" w:hAnsi="Times New Roman"/>
+          <w:sz w:val="24"/>
+          <w:szCs w:val="24"/>
+          <w:lang w:val="el-GR"/>
+        </w:rPr>
+      </w:pPr>
+      <w:r>
+        <w:rPr>
+          <w:rFonts w:hint="default" w:ascii="Times New Roman" w:hAnsi="Times New Roman"/>
+          <w:sz w:val="24"/>
+          <w:szCs w:val="24"/>
+          <w:lang w:val="el-GR"/>
+        </w:rPr>
+        <w:t>συστήματος, προκαλώντας το σύστημα να προσαρμόσει τα βάρη που ελέγχουν το δίκτυο.</w:t>
+      </w:r>
+    </w:p>
+    <w:p>
+      <w:pPr>
+        <w:ind w:right="282"/>
+        <w:jc w:val="both"/>
+        <w:rPr>
+          <w:rFonts w:hint="default" w:ascii="Times New Roman" w:hAnsi="Times New Roman"/>
+          <w:sz w:val="24"/>
+          <w:szCs w:val="24"/>
+          <w:lang w:val="el-GR"/>
+        </w:rPr>
+      </w:pPr>
+      <w:r>
+        <w:rPr>
+          <w:rFonts w:hint="default" w:ascii="Times New Roman" w:hAnsi="Times New Roman"/>
+          <w:sz w:val="24"/>
+          <w:szCs w:val="24"/>
+          <w:lang w:val="el-GR"/>
+        </w:rPr>
+        <w:t>Αυτή η διαδικασία συμβαίνει συνεχώς καθώς τα βάρη προσαρμόζονται συνεχώς.</w:t>
+      </w:r>
+    </w:p>
+    <w:p>
+      <w:pPr>
+        <w:ind w:right="282"/>
+        <w:jc w:val="both"/>
+        <w:rPr>
+          <w:rFonts w:hint="default" w:ascii="Times New Roman" w:hAnsi="Times New Roman"/>
+          <w:sz w:val="24"/>
+          <w:szCs w:val="24"/>
+          <w:lang w:val="el-GR"/>
+        </w:rPr>
+      </w:pPr>
+      <w:r>
+        <w:rPr>
+          <w:rFonts w:hint="default" w:ascii="Times New Roman" w:hAnsi="Times New Roman"/>
+          <w:sz w:val="24"/>
+          <w:szCs w:val="24"/>
+          <w:lang w:val="el-GR"/>
+        </w:rPr>
+        <w:t>Το σύνολο των δεδομένων που επιτρέπει την εκπαίδευση ονομάζεται "σύνολο εκπαίδευσης." Κατά</w:t>
+      </w:r>
+    </w:p>
+    <w:p>
+      <w:pPr>
+        <w:ind w:right="282"/>
+        <w:jc w:val="both"/>
+        <w:rPr>
+          <w:rFonts w:hint="default" w:ascii="Times New Roman" w:hAnsi="Times New Roman"/>
+          <w:sz w:val="24"/>
+          <w:szCs w:val="24"/>
+          <w:lang w:val="el-GR"/>
+        </w:rPr>
+      </w:pPr>
+      <w:r>
+        <w:rPr>
+          <w:rFonts w:hint="default" w:ascii="Times New Roman" w:hAnsi="Times New Roman"/>
+          <w:sz w:val="24"/>
+          <w:szCs w:val="24"/>
+          <w:lang w:val="el-GR"/>
+        </w:rPr>
+        <w:t>την εκπαίδευση ενός δικτύου, το ίδιο σύνολο δεδομένων επεξεργάζεται πολλές φορές καθώς τα</w:t>
+      </w:r>
+    </w:p>
+    <w:p>
+      <w:pPr>
+        <w:ind w:right="282"/>
+        <w:jc w:val="both"/>
+        <w:rPr>
+          <w:rFonts w:hint="default" w:ascii="Times New Roman" w:hAnsi="Times New Roman"/>
+          <w:sz w:val="24"/>
+          <w:szCs w:val="24"/>
+          <w:lang w:val="el-GR"/>
+        </w:rPr>
+      </w:pPr>
+      <w:r>
+        <w:rPr>
+          <w:rFonts w:hint="default" w:ascii="Times New Roman" w:hAnsi="Times New Roman"/>
+          <w:sz w:val="24"/>
+          <w:szCs w:val="24"/>
+          <w:lang w:val="el-GR"/>
+        </w:rPr>
+        <w:t>συνδετικά βάρη βελτιώνονται συνεχώς.</w:t>
+      </w:r>
+    </w:p>
+    <w:p>
+      <w:pPr>
+        <w:ind w:right="282"/>
+        <w:jc w:val="both"/>
+        <w:rPr>
+          <w:rFonts w:hint="default" w:ascii="Times New Roman" w:hAnsi="Times New Roman"/>
+          <w:sz w:val="24"/>
+          <w:szCs w:val="24"/>
+          <w:lang w:val="el-GR"/>
+        </w:rPr>
+      </w:pPr>
+      <w:r>
+        <w:rPr>
+          <w:rFonts w:hint="default" w:ascii="Times New Roman" w:hAnsi="Times New Roman"/>
+          <w:sz w:val="24"/>
+          <w:szCs w:val="24"/>
+          <w:lang w:val="el-GR"/>
+        </w:rPr>
+        <w:t>Τα τρέχοντα εμπορικά πακέτα ανάπτυξης δικτύων παρέχουν εργαλεία</w:t>
+      </w:r>
+    </w:p>
+    <w:p>
+      <w:pPr>
+        <w:ind w:right="282"/>
+        <w:jc w:val="both"/>
+        <w:rPr>
+          <w:rFonts w:hint="default" w:ascii="Times New Roman" w:hAnsi="Times New Roman"/>
+          <w:sz w:val="24"/>
+          <w:szCs w:val="24"/>
+          <w:lang w:val="el-GR"/>
+        </w:rPr>
+      </w:pPr>
+      <w:r>
+        <w:rPr>
+          <w:rFonts w:hint="default" w:ascii="Times New Roman" w:hAnsi="Times New Roman"/>
+          <w:sz w:val="24"/>
+          <w:szCs w:val="24"/>
+          <w:lang w:val="el-GR"/>
+        </w:rPr>
+        <w:t>για την παρακολούθηση του πόσο καλά συγκλίνει ένα τεχνητό νευρωνικό δίκτυο στην ικανότητα</w:t>
+      </w:r>
+    </w:p>
+    <w:p>
+      <w:pPr>
+        <w:ind w:right="282"/>
+        <w:jc w:val="both"/>
+        <w:rPr>
+          <w:rFonts w:hint="default" w:ascii="Times New Roman" w:hAnsi="Times New Roman"/>
+          <w:sz w:val="24"/>
+          <w:szCs w:val="24"/>
+          <w:lang w:val="el-GR"/>
+        </w:rPr>
+      </w:pPr>
+      <w:r>
+        <w:rPr>
+          <w:rFonts w:hint="default" w:ascii="Times New Roman" w:hAnsi="Times New Roman"/>
+          <w:sz w:val="24"/>
+          <w:szCs w:val="24"/>
+          <w:lang w:val="el-GR"/>
+        </w:rPr>
+        <w:t>να προβλέπει τη σωστή απάντηση. Αυτά τα εργαλεία επιτρέπουν στην εκπαίδευση να συνεχίζεται</w:t>
+      </w:r>
+    </w:p>
+    <w:p>
+      <w:pPr>
+        <w:ind w:right="282"/>
+        <w:jc w:val="both"/>
+        <w:rPr>
+          <w:rFonts w:hint="default" w:ascii="Times New Roman" w:hAnsi="Times New Roman"/>
+          <w:sz w:val="24"/>
+          <w:szCs w:val="24"/>
+          <w:lang w:val="el-GR"/>
+        </w:rPr>
+      </w:pPr>
+      <w:r>
+        <w:rPr>
+          <w:rFonts w:hint="default" w:ascii="Times New Roman" w:hAnsi="Times New Roman"/>
+          <w:sz w:val="24"/>
+          <w:szCs w:val="24"/>
+          <w:lang w:val="el-GR"/>
+        </w:rPr>
+        <w:t>για ημέρες, σταματώντας μόνο όταν το σύστημα φτάσει σε κάποιο στατιστικά επιθυμητό σημείο,</w:t>
+      </w:r>
+    </w:p>
+    <w:p>
+      <w:pPr>
+        <w:ind w:right="282"/>
+        <w:jc w:val="both"/>
+        <w:rPr>
+          <w:rFonts w:hint="default" w:ascii="Times New Roman" w:hAnsi="Times New Roman"/>
+          <w:sz w:val="24"/>
+          <w:szCs w:val="24"/>
+          <w:lang w:val="el-GR"/>
+        </w:rPr>
+      </w:pPr>
+      <w:r>
+        <w:rPr>
+          <w:rFonts w:hint="default" w:ascii="Times New Roman" w:hAnsi="Times New Roman"/>
+          <w:sz w:val="24"/>
+          <w:szCs w:val="24"/>
+          <w:lang w:val="el-GR"/>
+        </w:rPr>
+        <w:t>ή ακρίβεια. Ωστόσο, κάποια δίκτυα δεν μαθαίνουν ποτέ. Αυτό μπορεί να οφείλεται στο ότι</w:t>
+      </w:r>
+    </w:p>
+    <w:p>
+      <w:pPr>
+        <w:ind w:right="282"/>
+        <w:jc w:val="both"/>
+        <w:rPr>
+          <w:rFonts w:hint="default" w:ascii="Times New Roman" w:hAnsi="Times New Roman"/>
+          <w:sz w:val="24"/>
+          <w:szCs w:val="24"/>
+          <w:lang w:val="el-GR"/>
+        </w:rPr>
+      </w:pPr>
+      <w:r>
+        <w:rPr>
+          <w:rFonts w:hint="default" w:ascii="Times New Roman" w:hAnsi="Times New Roman"/>
+          <w:sz w:val="24"/>
+          <w:szCs w:val="24"/>
+          <w:lang w:val="el-GR"/>
+        </w:rPr>
+        <w:t>τα δεδομένα εισόδου δεν περιέχουν τις συγκεκριμένες πληροφορίες από τις οποίες προέρχεται</w:t>
+      </w:r>
+    </w:p>
+    <w:p>
+      <w:pPr>
+        <w:ind w:right="282"/>
+        <w:jc w:val="both"/>
+        <w:rPr>
+          <w:rFonts w:hint="default" w:ascii="Times New Roman" w:hAnsi="Times New Roman"/>
+          <w:sz w:val="24"/>
+          <w:szCs w:val="24"/>
+          <w:lang w:val="el-GR"/>
+        </w:rPr>
+      </w:pPr>
+      <w:r>
+        <w:rPr>
+          <w:rFonts w:hint="default" w:ascii="Times New Roman" w:hAnsi="Times New Roman"/>
+          <w:sz w:val="24"/>
+          <w:szCs w:val="24"/>
+          <w:lang w:val="el-GR"/>
+        </w:rPr>
+        <w:t>η επιθυμητή έξοδος. Τα δίκτυα επίσης δεν συγκλίνουν αν δεν υπάρχουν αρκετά δεδομένα</w:t>
+      </w:r>
+    </w:p>
+    <w:p>
+      <w:pPr>
+        <w:ind w:right="282"/>
+        <w:jc w:val="both"/>
+        <w:rPr>
+          <w:rFonts w:hint="default" w:ascii="Times New Roman" w:hAnsi="Times New Roman"/>
+          <w:sz w:val="24"/>
+          <w:szCs w:val="24"/>
+          <w:lang w:val="el-GR"/>
+        </w:rPr>
+      </w:pPr>
+      <w:r>
+        <w:rPr>
+          <w:rFonts w:hint="default" w:ascii="Times New Roman" w:hAnsi="Times New Roman"/>
+          <w:sz w:val="24"/>
+          <w:szCs w:val="24"/>
+          <w:lang w:val="el-GR"/>
+        </w:rPr>
+        <w:t>για να επιτρέψουν την πλήρη μάθηση. Ιδανικά, θα πρέπει να υπάρχουν αρκετά δεδομένα ώστε μέρος</w:t>
+      </w:r>
+    </w:p>
+    <w:p>
+      <w:pPr>
+        <w:ind w:right="282"/>
+        <w:jc w:val="both"/>
+        <w:rPr>
+          <w:rFonts w:hint="default" w:ascii="Times New Roman" w:hAnsi="Times New Roman"/>
+          <w:sz w:val="24"/>
+          <w:szCs w:val="24"/>
+          <w:lang w:val="el-GR"/>
+        </w:rPr>
+      </w:pPr>
+      <w:r>
+        <w:rPr>
+          <w:rFonts w:hint="default" w:ascii="Times New Roman" w:hAnsi="Times New Roman"/>
+          <w:sz w:val="24"/>
+          <w:szCs w:val="24"/>
+          <w:lang w:val="el-GR"/>
+        </w:rPr>
+        <w:t>των δεδομένων να μπορεί να κρατηθεί ως δοκιμή. Πολλά πολυστρωματικά δίκτυα με πολλούς</w:t>
+      </w:r>
+    </w:p>
+    <w:p>
+      <w:pPr>
+        <w:ind w:right="282"/>
+        <w:jc w:val="both"/>
+        <w:rPr>
+          <w:rFonts w:hint="default" w:ascii="Times New Roman" w:hAnsi="Times New Roman"/>
+          <w:sz w:val="24"/>
+          <w:szCs w:val="24"/>
+          <w:lang w:val="el-GR"/>
+        </w:rPr>
+      </w:pPr>
+      <w:r>
+        <w:rPr>
+          <w:rFonts w:hint="default" w:ascii="Times New Roman" w:hAnsi="Times New Roman"/>
+          <w:sz w:val="24"/>
+          <w:szCs w:val="24"/>
+          <w:lang w:val="el-GR"/>
+        </w:rPr>
+        <w:t>κόμβους είναι ικανά να απομνημονεύουν δεδομένα. Για να παρακολουθεί το δίκτυο ώστε να</w:t>
+      </w:r>
+    </w:p>
+    <w:p>
+      <w:pPr>
+        <w:ind w:right="282"/>
+        <w:jc w:val="both"/>
+        <w:rPr>
+          <w:rFonts w:hint="default" w:ascii="Times New Roman" w:hAnsi="Times New Roman"/>
+          <w:sz w:val="24"/>
+          <w:szCs w:val="24"/>
+          <w:lang w:val="el-GR"/>
+        </w:rPr>
+      </w:pPr>
+      <w:r>
+        <w:rPr>
+          <w:rFonts w:hint="default" w:ascii="Times New Roman" w:hAnsi="Times New Roman"/>
+          <w:sz w:val="24"/>
+          <w:szCs w:val="24"/>
+          <w:lang w:val="el-GR"/>
+        </w:rPr>
+        <w:t>καθοριστεί αν το σύστημα απλώς απομνημονεύει τα δεδομένα του με κάποιο ασήμαντο τρόπο,</w:t>
+      </w:r>
+    </w:p>
+    <w:p>
+      <w:pPr>
+        <w:ind w:right="282"/>
+        <w:jc w:val="both"/>
+        <w:rPr>
+          <w:rFonts w:hint="default" w:ascii="Times New Roman" w:hAnsi="Times New Roman"/>
+          <w:sz w:val="24"/>
+          <w:szCs w:val="24"/>
+          <w:lang w:val="el-GR"/>
+        </w:rPr>
+      </w:pPr>
+      <w:r>
+        <w:rPr>
+          <w:rFonts w:hint="default" w:ascii="Times New Roman" w:hAnsi="Times New Roman"/>
+          <w:sz w:val="24"/>
+          <w:szCs w:val="24"/>
+          <w:lang w:val="el-GR"/>
+        </w:rPr>
+        <w:t>η εποπτευόμενη εκπαίδευση πρέπει να κρατάει ένα σύνολο δεδομένων για να χρησιμοποιηθεί</w:t>
+      </w:r>
+    </w:p>
+    <w:p>
+      <w:pPr>
+        <w:ind w:right="282"/>
+        <w:jc w:val="both"/>
+        <w:rPr>
+          <w:rFonts w:hint="default" w:ascii="Times New Roman" w:hAnsi="Times New Roman"/>
+          <w:sz w:val="24"/>
+          <w:szCs w:val="24"/>
+          <w:lang w:val="el-GR"/>
+        </w:rPr>
+      </w:pPr>
+      <w:r>
+        <w:rPr>
+          <w:rFonts w:hint="default" w:ascii="Times New Roman" w:hAnsi="Times New Roman"/>
+          <w:sz w:val="24"/>
+          <w:szCs w:val="24"/>
+          <w:lang w:val="el-GR"/>
+        </w:rPr>
+        <w:t>στη δοκιμή του συστήματος μετά την εκπαίδευσή του. (Σημείωση: η απομνημόνευση αποφεύγεται</w:t>
+      </w:r>
+    </w:p>
+    <w:p>
+      <w:pPr>
+        <w:ind w:right="282"/>
+        <w:jc w:val="both"/>
+        <w:rPr>
+          <w:rFonts w:hint="default" w:ascii="Times New Roman" w:hAnsi="Times New Roman"/>
+          <w:sz w:val="24"/>
+          <w:szCs w:val="24"/>
+          <w:lang w:val="el-GR"/>
+        </w:rPr>
+      </w:pPr>
+      <w:r>
+        <w:rPr>
+          <w:rFonts w:hint="default" w:ascii="Times New Roman" w:hAnsi="Times New Roman"/>
+          <w:sz w:val="24"/>
+          <w:szCs w:val="24"/>
+          <w:lang w:val="el-GR"/>
+        </w:rPr>
+        <w:t>μην έχοντας υπερβολικά πολλά στοιχεία επεξεργασίας.)</w:t>
+      </w:r>
+    </w:p>
+    <w:p>
+      <w:pPr>
+        <w:ind w:right="282"/>
+        <w:jc w:val="both"/>
+        <w:rPr>
+          <w:rFonts w:hint="default" w:ascii="Times New Roman" w:hAnsi="Times New Roman"/>
+          <w:sz w:val="24"/>
+          <w:szCs w:val="24"/>
+          <w:lang w:val="el-GR"/>
+        </w:rPr>
+      </w:pPr>
+      <w:r>
+        <w:rPr>
+          <w:rFonts w:hint="default" w:ascii="Times New Roman" w:hAnsi="Times New Roman"/>
+          <w:sz w:val="24"/>
+          <w:szCs w:val="24"/>
+          <w:lang w:val="el-GR"/>
+        </w:rPr>
+        <w:t>Αν ένα δίκτυο απλά δεν μπορεί να λύσει το πρόβλημα, ο σχεδιαστής πρέπει να</w:t>
+      </w:r>
+    </w:p>
+    <w:p>
+      <w:pPr>
+        <w:ind w:right="282"/>
+        <w:jc w:val="both"/>
+        <w:rPr>
+          <w:rFonts w:hint="default" w:ascii="Times New Roman" w:hAnsi="Times New Roman"/>
+          <w:sz w:val="24"/>
+          <w:szCs w:val="24"/>
+          <w:lang w:val="el-GR"/>
+        </w:rPr>
+      </w:pPr>
+      <w:r>
+        <w:rPr>
+          <w:rFonts w:hint="default" w:ascii="Times New Roman" w:hAnsi="Times New Roman"/>
+          <w:sz w:val="24"/>
+          <w:szCs w:val="24"/>
+          <w:lang w:val="el-GR"/>
+        </w:rPr>
+        <w:t>εξετάσει τις εισόδους και τις εξόδους, τον αριθμό των στρωμάτων, τον αριθμό των στοιχείων</w:t>
+      </w:r>
+    </w:p>
+    <w:p>
+      <w:pPr>
+        <w:ind w:right="282"/>
+        <w:jc w:val="both"/>
+        <w:rPr>
+          <w:rFonts w:hint="default" w:ascii="Times New Roman" w:hAnsi="Times New Roman"/>
+          <w:sz w:val="24"/>
+          <w:szCs w:val="24"/>
+          <w:lang w:val="el-GR"/>
+        </w:rPr>
+      </w:pPr>
+      <w:r>
+        <w:rPr>
+          <w:rFonts w:hint="default" w:ascii="Times New Roman" w:hAnsi="Times New Roman"/>
+          <w:sz w:val="24"/>
+          <w:szCs w:val="24"/>
+          <w:lang w:val="el-GR"/>
+        </w:rPr>
+        <w:t>ανά στρώμα, τις συνδέσεις μεταξύ των στρωμάτων, τις συναρτήσεις άθροισης, μεταφοράς και</w:t>
+      </w:r>
+    </w:p>
+    <w:p>
+      <w:pPr>
+        <w:ind w:right="282"/>
+        <w:jc w:val="both"/>
+        <w:rPr>
+          <w:rFonts w:hint="default" w:ascii="Times New Roman" w:hAnsi="Times New Roman"/>
+          <w:sz w:val="24"/>
+          <w:szCs w:val="24"/>
+          <w:lang w:val="el-GR"/>
+        </w:rPr>
+      </w:pPr>
+      <w:r>
+        <w:rPr>
+          <w:rFonts w:hint="default" w:ascii="Times New Roman" w:hAnsi="Times New Roman"/>
+          <w:sz w:val="24"/>
+          <w:szCs w:val="24"/>
+          <w:lang w:val="el-GR"/>
+        </w:rPr>
+        <w:t>εκπαίδευσης, και ακόμα και τα αρχικά βάρη. Αυτές οι αλλαγές που απαιτούνται για τη δημιουργία</w:t>
+      </w:r>
+    </w:p>
+    <w:p>
+      <w:pPr>
+        <w:ind w:right="282"/>
+        <w:jc w:val="both"/>
+        <w:rPr>
+          <w:rFonts w:hint="default" w:ascii="Times New Roman" w:hAnsi="Times New Roman"/>
+          <w:sz w:val="24"/>
+          <w:szCs w:val="24"/>
+          <w:lang w:val="el-GR"/>
+        </w:rPr>
+      </w:pPr>
+      <w:r>
+        <w:rPr>
+          <w:rFonts w:hint="default" w:ascii="Times New Roman" w:hAnsi="Times New Roman"/>
+          <w:sz w:val="24"/>
+          <w:szCs w:val="24"/>
+          <w:lang w:val="el-GR"/>
+        </w:rPr>
+        <w:t>ενός επιτυχημένου δικτύου αποτελούν μια διαδικασία όπου λαμβάνει χώρα η "τέχνη"</w:t>
+      </w:r>
+    </w:p>
+    <w:p>
+      <w:pPr>
+        <w:ind w:right="282"/>
+        <w:jc w:val="both"/>
+        <w:rPr>
+          <w:rFonts w:hint="default" w:ascii="Times New Roman" w:hAnsi="Times New Roman"/>
+          <w:sz w:val="24"/>
+          <w:szCs w:val="24"/>
+          <w:lang w:val="el-GR"/>
+        </w:rPr>
+      </w:pPr>
+      <w:r>
+        <w:rPr>
+          <w:rFonts w:hint="default" w:ascii="Times New Roman" w:hAnsi="Times New Roman"/>
+          <w:sz w:val="24"/>
+          <w:szCs w:val="24"/>
+          <w:lang w:val="el-GR"/>
+        </w:rPr>
+        <w:t>της νευρωνικής δικτύωσης.</w:t>
+      </w:r>
+    </w:p>
+    <w:p>
+      <w:pPr>
+        <w:ind w:right="282"/>
+        <w:jc w:val="both"/>
+        <w:rPr>
+          <w:rFonts w:hint="default" w:ascii="Times New Roman" w:hAnsi="Times New Roman"/>
+          <w:sz w:val="24"/>
+          <w:szCs w:val="24"/>
+          <w:lang w:val="el-GR"/>
+        </w:rPr>
+      </w:pPr>
+      <w:r>
+        <w:rPr>
+          <w:rFonts w:hint="default" w:ascii="Times New Roman" w:hAnsi="Times New Roman"/>
+          <w:sz w:val="24"/>
+          <w:szCs w:val="24"/>
+          <w:lang w:val="el-GR"/>
+        </w:rPr>
+        <w:t>Ένα άλλο μέρος της δημιουργικότητας του σχεδιαστή αφορά τους κανόνες της εκπαίδευσης.</w:t>
+      </w:r>
+    </w:p>
+    <w:p>
+      <w:pPr>
+        <w:ind w:right="282"/>
+        <w:jc w:val="both"/>
+        <w:rPr>
+          <w:rFonts w:hint="default" w:ascii="Times New Roman" w:hAnsi="Times New Roman"/>
+          <w:sz w:val="24"/>
+          <w:szCs w:val="24"/>
+          <w:lang w:val="el-GR"/>
+        </w:rPr>
+      </w:pPr>
+      <w:r>
+        <w:rPr>
+          <w:rFonts w:hint="default" w:ascii="Times New Roman" w:hAnsi="Times New Roman"/>
+          <w:sz w:val="24"/>
+          <w:szCs w:val="24"/>
+          <w:lang w:val="el-GR"/>
+        </w:rPr>
+        <w:t>Υπάρχουν πολλοί νόμοι (αλγόριθμοι) που χρησιμοποιούνται για την υλοποίηση της προσαρμοστικής ανατροφοδότησης</w:t>
+      </w:r>
+    </w:p>
+    <w:p>
+      <w:pPr>
+        <w:ind w:right="282"/>
+        <w:jc w:val="both"/>
+        <w:rPr>
+          <w:rFonts w:hint="default" w:ascii="Times New Roman" w:hAnsi="Times New Roman"/>
+          <w:sz w:val="24"/>
+          <w:szCs w:val="24"/>
+          <w:lang w:val="el-GR"/>
+        </w:rPr>
+      </w:pPr>
+      <w:r>
+        <w:rPr>
+          <w:rFonts w:hint="default" w:ascii="Times New Roman" w:hAnsi="Times New Roman"/>
+          <w:sz w:val="24"/>
+          <w:szCs w:val="24"/>
+          <w:lang w:val="el-GR"/>
+        </w:rPr>
+        <w:t>που απαιτείται για την προσαρμογή των βαρών κατά την εκπαίδευση. Η πιο κοινή τεχνική</w:t>
+      </w:r>
+    </w:p>
+    <w:p>
+      <w:pPr>
+        <w:ind w:right="282"/>
+        <w:jc w:val="both"/>
+        <w:rPr>
+          <w:rFonts w:hint="default" w:ascii="Times New Roman" w:hAnsi="Times New Roman"/>
+          <w:sz w:val="24"/>
+          <w:szCs w:val="24"/>
+          <w:lang w:val="el-GR"/>
+        </w:rPr>
+      </w:pPr>
+      <w:r>
+        <w:rPr>
+          <w:rFonts w:hint="default" w:ascii="Times New Roman" w:hAnsi="Times New Roman"/>
+          <w:sz w:val="24"/>
+          <w:szCs w:val="24"/>
+          <w:lang w:val="el-GR"/>
+        </w:rPr>
+        <w:t>είναι η διάδοση οπίσθιου σφάλματος, γνωστή πιο συχνά ως οπισθόστροφη διάδοση.</w:t>
+      </w:r>
+    </w:p>
+    <w:p>
+      <w:pPr>
+        <w:ind w:right="282"/>
+        <w:jc w:val="both"/>
+        <w:rPr>
+          <w:rFonts w:hint="default" w:ascii="Times New Roman" w:hAnsi="Times New Roman"/>
+          <w:sz w:val="24"/>
+          <w:szCs w:val="24"/>
+          <w:lang w:val="el-GR"/>
+        </w:rPr>
+      </w:pPr>
+      <w:r>
+        <w:rPr>
+          <w:rFonts w:hint="default" w:ascii="Times New Roman" w:hAnsi="Times New Roman"/>
+          <w:sz w:val="24"/>
+          <w:szCs w:val="24"/>
+          <w:lang w:val="el-GR"/>
+        </w:rPr>
+        <w:t>Αυτές οι διάφορες τεχνικές μάθησης εξετάζονται πιο αναλυτικά αργότερα σε αυτή</w:t>
+      </w:r>
+    </w:p>
+    <w:p>
+      <w:pPr>
+        <w:ind w:right="282"/>
+        <w:jc w:val="both"/>
+        <w:rPr>
+          <w:rFonts w:hint="default" w:ascii="Times New Roman" w:hAnsi="Times New Roman"/>
+          <w:sz w:val="24"/>
+          <w:szCs w:val="24"/>
+          <w:lang w:val="el-GR"/>
+        </w:rPr>
+      </w:pPr>
+      <w:r>
+        <w:rPr>
+          <w:rFonts w:hint="default" w:ascii="Times New Roman" w:hAnsi="Times New Roman"/>
+          <w:sz w:val="24"/>
+          <w:szCs w:val="24"/>
+          <w:lang w:val="el-GR"/>
+        </w:rPr>
+        <w:t>την αναφορά.</w:t>
+      </w:r>
+    </w:p>
+    <w:p>
+      <w:pPr>
+        <w:ind w:right="282"/>
+        <w:jc w:val="both"/>
+        <w:rPr>
+          <w:rFonts w:hint="default" w:ascii="Times New Roman" w:hAnsi="Times New Roman"/>
+          <w:sz w:val="24"/>
+          <w:szCs w:val="24"/>
+          <w:lang w:val="el-GR"/>
+        </w:rPr>
+      </w:pPr>
+      <w:r>
+        <w:rPr>
+          <w:rFonts w:hint="default" w:ascii="Times New Roman" w:hAnsi="Times New Roman"/>
+          <w:sz w:val="24"/>
+          <w:szCs w:val="24"/>
+          <w:lang w:val="el-GR"/>
+        </w:rPr>
+        <w:t>Ωστόσο, η εκπαίδευση δεν είναι απλά μια τεχνική. Περιλαμβάνει μια "αίσθηση" και συνειδητή</w:t>
+      </w:r>
+    </w:p>
+    <w:p>
+      <w:pPr>
+        <w:ind w:right="282"/>
+        <w:jc w:val="both"/>
+        <w:rPr>
+          <w:rFonts w:hint="default" w:ascii="Times New Roman" w:hAnsi="Times New Roman"/>
+          <w:sz w:val="24"/>
+          <w:szCs w:val="24"/>
+          <w:lang w:val="el-GR"/>
+        </w:rPr>
+      </w:pPr>
+      <w:r>
+        <w:rPr>
+          <w:rFonts w:hint="default" w:ascii="Times New Roman" w:hAnsi="Times New Roman"/>
+          <w:sz w:val="24"/>
+          <w:szCs w:val="24"/>
+          <w:lang w:val="el-GR"/>
+        </w:rPr>
+        <w:t>ανάλυση, για να εξασφαλιστεί ότι το δίκτυο δεν έχει υπερπροπονηθεί. Αρχικά, ένα τεχνητό</w:t>
+      </w:r>
+    </w:p>
+    <w:p>
+      <w:pPr>
+        <w:ind w:right="282"/>
+        <w:jc w:val="both"/>
+        <w:rPr>
+          <w:rFonts w:hint="default" w:ascii="Times New Roman" w:hAnsi="Times New Roman"/>
+          <w:sz w:val="24"/>
+          <w:szCs w:val="24"/>
+          <w:lang w:val="el-GR"/>
+        </w:rPr>
+      </w:pPr>
+      <w:r>
+        <w:rPr>
+          <w:rFonts w:hint="default" w:ascii="Times New Roman" w:hAnsi="Times New Roman"/>
+          <w:sz w:val="24"/>
+          <w:szCs w:val="24"/>
+          <w:lang w:val="el-GR"/>
+        </w:rPr>
+        <w:t>νευρωνικό δίκτυο διαμορφώνεται με τις γενικές στατιστικές τάσεις των δεδομένων.</w:t>
+      </w:r>
+    </w:p>
+    <w:p>
+      <w:pPr>
+        <w:ind w:right="282"/>
+        <w:jc w:val="both"/>
+        <w:rPr>
+          <w:rFonts w:hint="default" w:ascii="Times New Roman" w:hAnsi="Times New Roman"/>
+          <w:sz w:val="24"/>
+          <w:szCs w:val="24"/>
+          <w:lang w:val="el-GR"/>
+        </w:rPr>
+      </w:pPr>
+      <w:r>
+        <w:rPr>
+          <w:rFonts w:hint="default" w:ascii="Times New Roman" w:hAnsi="Times New Roman"/>
+          <w:sz w:val="24"/>
+          <w:szCs w:val="24"/>
+          <w:lang w:val="el-GR"/>
+        </w:rPr>
+        <w:t>Αργότερα, συνεχίζει να "μαθαίνει" για άλλες πτυχές των δεδομένων που μπορεί να είναι</w:t>
+      </w:r>
+    </w:p>
+    <w:p>
+      <w:pPr>
+        <w:ind w:right="282"/>
+        <w:jc w:val="both"/>
+        <w:rPr>
+          <w:rFonts w:hint="default" w:ascii="Times New Roman" w:hAnsi="Times New Roman"/>
+          <w:sz w:val="24"/>
+          <w:szCs w:val="24"/>
+          <w:lang w:val="el-GR"/>
+        </w:rPr>
+      </w:pPr>
+      <w:r>
+        <w:rPr>
+          <w:rFonts w:hint="default" w:ascii="Times New Roman" w:hAnsi="Times New Roman"/>
+          <w:sz w:val="24"/>
+          <w:szCs w:val="24"/>
+          <w:lang w:val="el-GR"/>
+        </w:rPr>
+        <w:t>παροδικές από μια γενική άποψη.</w:t>
+      </w:r>
+    </w:p>
+    <w:p>
+      <w:pPr>
+        <w:ind w:right="282"/>
+        <w:jc w:val="both"/>
+        <w:rPr>
+          <w:rFonts w:hint="default" w:ascii="Times New Roman" w:hAnsi="Times New Roman"/>
+          <w:sz w:val="24"/>
+          <w:szCs w:val="24"/>
+          <w:lang w:val="el-GR"/>
+        </w:rPr>
+      </w:pPr>
+      <w:r>
+        <w:rPr>
+          <w:rFonts w:hint="default" w:ascii="Times New Roman" w:hAnsi="Times New Roman"/>
+          <w:sz w:val="24"/>
+          <w:szCs w:val="24"/>
+          <w:lang w:val="el-GR"/>
+        </w:rPr>
+        <w:t>Όταν τελικά το σύστημα έχει εκπαιδευτεί σωστά και δεν χρειάζεται περαιτέρω</w:t>
+      </w:r>
+    </w:p>
+    <w:p>
+      <w:pPr>
+        <w:ind w:right="282"/>
+        <w:jc w:val="both"/>
+        <w:rPr>
+          <w:rFonts w:hint="default" w:ascii="Times New Roman" w:hAnsi="Times New Roman"/>
+          <w:sz w:val="24"/>
+          <w:szCs w:val="24"/>
+          <w:lang w:val="el-GR"/>
+        </w:rPr>
+      </w:pPr>
+      <w:r>
+        <w:rPr>
+          <w:rFonts w:hint="default" w:ascii="Times New Roman" w:hAnsi="Times New Roman"/>
+          <w:sz w:val="24"/>
+          <w:szCs w:val="24"/>
+          <w:lang w:val="el-GR"/>
+        </w:rPr>
+        <w:t>μάθηση, τα βάρη μπορούν, αν το επιθυμείτε, να "παγώσουν." Σε ορισμένα συστήματα</w:t>
+      </w:r>
+    </w:p>
+    <w:p>
+      <w:pPr>
+        <w:ind w:right="282"/>
+        <w:jc w:val="both"/>
+        <w:rPr>
+          <w:rFonts w:hint="default" w:ascii="Times New Roman" w:hAnsi="Times New Roman"/>
+          <w:sz w:val="24"/>
+          <w:szCs w:val="24"/>
+          <w:lang w:val="el-GR"/>
+        </w:rPr>
+      </w:pPr>
+      <w:r>
+        <w:rPr>
+          <w:rFonts w:hint="default" w:ascii="Times New Roman" w:hAnsi="Times New Roman"/>
+          <w:sz w:val="24"/>
+          <w:szCs w:val="24"/>
+          <w:lang w:val="el-GR"/>
+        </w:rPr>
+        <w:t>αυτό το ολοκληρωμένο δίκτυο στη συνέχεια μετατρέπεται σε υλικό ώστε να είναι γρήγορο.</w:t>
+      </w:r>
+    </w:p>
+    <w:p>
+      <w:pPr>
+        <w:ind w:right="282"/>
+        <w:jc w:val="both"/>
+        <w:rPr>
+          <w:rFonts w:hint="default" w:ascii="Times New Roman" w:hAnsi="Times New Roman"/>
+          <w:sz w:val="24"/>
+          <w:szCs w:val="24"/>
+          <w:lang w:val="el-GR"/>
+        </w:rPr>
+      </w:pPr>
+      <w:r>
+        <w:rPr>
+          <w:rFonts w:hint="default" w:ascii="Times New Roman" w:hAnsi="Times New Roman"/>
+          <w:sz w:val="24"/>
+          <w:szCs w:val="24"/>
+          <w:lang w:val="el-GR"/>
+        </w:rPr>
+        <w:t>Άλλα συστήματα δεν κλειδώνονται αλλά συνεχίζουν να μαθαίνουν ενώ βρίσκονται</w:t>
+      </w:r>
+    </w:p>
+    <w:p>
+      <w:pPr>
+        <w:ind w:right="282"/>
+        <w:jc w:val="both"/>
+        <w:rPr>
+          <w:rFonts w:hint="default" w:ascii="Times New Roman" w:hAnsi="Times New Roman"/>
+          <w:sz w:val="24"/>
+          <w:szCs w:val="24"/>
+          <w:lang w:val="el-GR"/>
+        </w:rPr>
+      </w:pPr>
+      <w:r>
+        <w:rPr>
+          <w:rFonts w:hint="default" w:ascii="Times New Roman" w:hAnsi="Times New Roman"/>
+          <w:sz w:val="24"/>
+          <w:szCs w:val="24"/>
+          <w:lang w:val="el-GR"/>
+        </w:rPr>
+        <w:t>σε παραγωγική χρήση. [6]</w:t>
       </w:r>
     </w:p>
     <w:p>
@@ -10437,6 +10534,72 @@
         <w:jc w:val="both"/>
         <w:rPr>
           <w:rFonts w:hint="default" w:ascii="Times New Roman" w:hAnsi="Times New Roman"/>
+          <w:sz w:val="24"/>
+          <w:szCs w:val="24"/>
+        </w:rPr>
+      </w:pPr>
+    </w:p>
+    <w:p>
+      <w:pPr>
+        <w:ind w:right="282"/>
+        <w:jc w:val="both"/>
+        <w:rPr>
+          <w:rFonts w:ascii="Times New Roman" w:hAnsi="Times New Roman" w:cs="Times New Roman"/>
+          <w:sz w:val="24"/>
+          <w:szCs w:val="24"/>
+        </w:rPr>
+      </w:pPr>
+    </w:p>
+    <w:p>
+      <w:pPr>
+        <w:ind w:right="282"/>
+        <w:jc w:val="both"/>
+        <w:rPr>
+          <w:rFonts w:ascii="Times New Roman" w:hAnsi="Times New Roman" w:cs="Times New Roman"/>
+          <w:sz w:val="24"/>
+          <w:szCs w:val="24"/>
+        </w:rPr>
+      </w:pPr>
+    </w:p>
+    <w:p>
+      <w:pPr>
+        <w:ind w:right="282"/>
+        <w:jc w:val="both"/>
+        <w:rPr>
+          <w:rFonts w:ascii="Times New Roman" w:hAnsi="Times New Roman" w:cs="Times New Roman"/>
+          <w:sz w:val="24"/>
+          <w:szCs w:val="24"/>
+        </w:rPr>
+      </w:pPr>
+    </w:p>
+    <w:p>
+      <w:pPr>
+        <w:ind w:right="282"/>
+        <w:jc w:val="both"/>
+        <w:rPr>
+          <w:rFonts w:ascii="Times New Roman" w:hAnsi="Times New Roman" w:cs="Times New Roman"/>
+          <w:sz w:val="24"/>
+          <w:szCs w:val="24"/>
+        </w:rPr>
+      </w:pPr>
+    </w:p>
+    <w:p>
+      <w:pPr>
+        <w:ind w:right="282"/>
+        <w:jc w:val="both"/>
+        <w:rPr>
+          <w:rFonts w:ascii="Times New Roman" w:hAnsi="Times New Roman" w:cs="Times New Roman"/>
+          <w:sz w:val="24"/>
+          <w:szCs w:val="24"/>
+        </w:rPr>
+      </w:pPr>
+    </w:p>
+    <w:p>
+      <w:pPr>
+        <w:ind w:right="282"/>
+        <w:jc w:val="both"/>
+        <w:rPr>
+          <w:rFonts w:ascii="Times New Roman" w:hAnsi="Times New Roman" w:cs="Times New Roman"/>
           <w:sz w:val="24"/>
           <w:szCs w:val="24"/>
         </w:rPr>
@@ -20935,10 +21098,11 @@
       <w:pPr>
         <w:ind w:right="282"/>
         <w:rPr>
-          <w:rFonts w:ascii="Times New Roman" w:hAnsi="Times New Roman" w:cs="Times New Roman"/>
+          <w:rFonts w:hint="default" w:ascii="Times New Roman" w:hAnsi="Times New Roman" w:cs="Times New Roman"/>
           <w:i/>
           <w:sz w:val="28"/>
           <w:szCs w:val="28"/>
+          <w:lang w:val="el-GR"/>
         </w:rPr>
       </w:pPr>
       <w:r>
@@ -21044,28 +21208,6 @@
       <w:pPr>
         <w:ind w:right="282"/>
         <w:rPr>
-          <w:rFonts w:hint="default" w:ascii="Times New Roman" w:hAnsi="Times New Roman" w:cs="Times New Roman"/>
-          <w:i/>
-          <w:sz w:val="28"/>
-          <w:szCs w:val="28"/>
-          <w:lang w:val="el-GR"/>
-        </w:rPr>
-      </w:pPr>
-      <w:r>
-        <w:rPr>
-          <w:rFonts w:ascii="Times New Roman" w:hAnsi="Times New Roman" w:cs="Times New Roman"/>
-          <w:i/>
-          <w:sz w:val="28"/>
-          <w:szCs w:val="28"/>
-          <w:lang w:val="el-GR"/>
-        </w:rPr>
-        <w:t>ΒΙΒΛΙΑ</w:t>
-      </w:r>
-    </w:p>
-    <w:p>
-      <w:pPr>
-        <w:ind w:right="282"/>
-        <w:rPr>
           <w:rFonts w:ascii="Times New Roman" w:hAnsi="Times New Roman" w:eastAsia="Times New Roman" w:cs="Times New Roman"/>
           <w:i/>
           <w:sz w:val="28"/>
@@ -21336,6 +21478,28 @@
           <w:lang w:val="en-GB"/>
         </w:rPr>
         <w:t>[6] Anderson, D. and McNeill, G., (1992). Artificial Neural Networks Technology: A DACS State-of-the-Art Report. Contract Number F30602-89-C-0082. Prepared for Rome Laboratory, RL/C3C, Griffiss AFB, NY. Utica, NY: Kaman Sciences Corporation. ELIN: A011.</w:t>
+      </w:r>
+    </w:p>
+    <w:p>
+      <w:pPr>
+        <w:ind w:right="282"/>
+        <w:rPr>
+          <w:rFonts w:hint="default" w:ascii="Times New Roman" w:hAnsi="Times New Roman"/>
+          <w:i/>
+          <w:sz w:val="28"/>
+          <w:szCs w:val="28"/>
+          <w:lang w:val="en-GB"/>
+        </w:rPr>
+      </w:pPr>
+      <w:r>
+        <w:rPr>
+          <w:rFonts w:hint="default" w:ascii="Times New Roman" w:hAnsi="Times New Roman"/>
+          <w:i/>
+          <w:sz w:val="28"/>
+          <w:szCs w:val="28"/>
+          <w:lang w:val="el-GR"/>
+        </w:rPr>
+        <w:t>[7] Chiarandini, M. "DM534 Introduction to Computer Science: Machine Learning: Linear Regression and Neural Networks." Ανακτήθηκε από το Department of Mathematics &amp; Computer Science, University of Southern Denmark.</w:t>
       </w:r>
     </w:p>
     <w:p>
@@ -21959,7 +22123,7 @@
     <w:lsdException w:uiPriority="99" w:name="Body Text Indent 3"/>
     <w:lsdException w:uiPriority="99" w:name="Block Text"/>
     <w:lsdException w:qFormat="1" w:uiPriority="99" w:semiHidden="0" w:name="Hyperlink"/>
-    <w:lsdException w:uiPriority="99" w:name="FollowedHyperlink"/>
+    <w:lsdException w:qFormat="1" w:uiPriority="99" w:name="FollowedHyperlink"/>
     <w:lsdException w:qFormat="1" w:unhideWhenUsed="0" w:uiPriority="22" w:semiHidden="0" w:name="Strong"/>
     <w:lsdException w:qFormat="1" w:unhideWhenUsed="0" w:uiPriority="20" w:semiHidden="0" w:name="Emphasis"/>
     <w:lsdException w:uiPriority="99" w:name="Document Map"/>
@@ -22458,6 +22622,7 @@
     <w:basedOn w:val="11"/>
     <w:semiHidden/>
     <w:unhideWhenUsed/>
+    <w:qFormat/>
     <w:uiPriority w:val="99"/>
     <w:rPr>
       <w:color w:val="800080"/>

</xml_diff>